<commit_message>
Created scatter plots. Created training set
</commit_message>
<xml_diff>
--- a/HW2.docx
+++ b/HW2.docx
@@ -102,33 +102,18 @@
         <w:t xml:space="preserve">. </w:t>
       </w:r>
       <w:r>
-        <w:rPr>
-          <w:b/>
-        </w:rPr>
         <w:t>The fifth column</w:t>
       </w:r>
       <w:r>
-        <w:rPr>
-          <w:b/>
-        </w:rPr>
         <w:t xml:space="preserve"> of the dataset contains the</w:t>
       </w:r>
       <w:r>
-        <w:rPr>
-          <w:b/>
-        </w:rPr>
         <w:t xml:space="preserve"> class label of 0 or </w:t>
       </w:r>
       <w:r>
-        <w:rPr>
-          <w:b/>
-        </w:rPr>
         <w:t>1 indicating whether the note is</w:t>
       </w:r>
       <w:r>
-        <w:rPr>
-          <w:b/>
-        </w:rPr>
         <w:t xml:space="preserve"> fake or real.</w:t>
       </w:r>
       <w:r>
@@ -158,12 +143,7 @@
     </w:p>
     <w:p>
       <w:r>
-        <w:t>Perform the fo</w:t>
-      </w:r>
-      <w:bookmarkStart w:id="0" w:name="_GoBack"/>
-      <w:bookmarkEnd w:id="0"/>
-      <w:r>
-        <w:t>llowing tasks:</w:t>
+        <w:t>Perform the following tasks:</w:t>
       </w:r>
     </w:p>
     <w:p>
@@ -205,6 +185,57 @@
       </w:r>
     </w:p>
     <w:p>
+      <w:r>
+        <w:t>cm =</w:t>
+      </w:r>
+    </w:p>
+    <w:p>
+      <w:r>
+        <w:t xml:space="preserve">    8.0813    4.4051   -4.6663    1.6533   -1.0243</w:t>
+      </w:r>
+    </w:p>
+    <w:p>
+      <w:r>
+        <w:t xml:space="preserve">    4.4051   </w:t>
+      </w:r>
+      <w:proofErr w:type="gramStart"/>
+      <w:r>
+        <w:t>34.4457  -</w:t>
+      </w:r>
+      <w:proofErr w:type="gramEnd"/>
+      <w:r>
+        <w:t>19.9051   -6.4900   -1.2974</w:t>
+      </w:r>
+    </w:p>
+    <w:p>
+      <w:r>
+        <w:t xml:space="preserve">   -4.</w:t>
+      </w:r>
+      <w:proofErr w:type="gramStart"/>
+      <w:r>
+        <w:t>6663  -</w:t>
+      </w:r>
+      <w:proofErr w:type="gramEnd"/>
+      <w:r>
+        <w:t>19.9051   18.5764    2.8872    0.3340</w:t>
+      </w:r>
+    </w:p>
+    <w:p>
+      <w:r>
+        <w:t xml:space="preserve">    1.6533   -6.4900    2.8872    4.4143   -0.0245</w:t>
+      </w:r>
+    </w:p>
+    <w:p>
+      <w:r>
+        <w:t xml:space="preserve">   -1.0243   -1.2974    0.3340   -0.0245    0.2471</w:t>
+      </w:r>
+    </w:p>
+    <w:p>
+      <w:r>
+        <w:t>??</w:t>
+      </w:r>
+    </w:p>
+    <w:p>
       <w:pPr>
         <w:pStyle w:val="ListParagraph"/>
         <w:numPr>
@@ -230,15 +261,472 @@
       </w:r>
       <w:proofErr w:type="spellEnd"/>
       <w:r>
-        <w:t xml:space="preserve"> of the two classes using attribute1 and attribute2, and also any other insights that you can obtain from this scatter plot. The following </w:t>
-      </w:r>
+        <w:t xml:space="preserve"> of the two classes using attribute1 and attribute2, and also any other insights that you can</w:t>
+      </w:r>
+      <w:r>
+        <w:t xml:space="preserve"> obtain from this scatter plot.</w:t>
+      </w:r>
+    </w:p>
+    <w:p>
+      <w:pPr>
+        <w:ind w:left="1185"/>
+      </w:pPr>
+      <w:r>
+        <w:rPr>
+          <w:noProof/>
+        </w:rPr>
+        <w:lastRenderedPageBreak/>
+        <w:drawing>
+          <wp:inline distT="0" distB="0" distL="0" distR="0">
+            <wp:extent cx="5334000" cy="4000500"/>
+            <wp:effectExtent l="0" t="0" r="0" b="0"/>
+            <wp:docPr id="4" name="Picture 4"/>
+            <wp:cNvGraphicFramePr>
+              <a:graphicFrameLocks xmlns:a="http://schemas.openxmlformats.org/drawingml/2006/main" noChangeAspect="1"/>
+            </wp:cNvGraphicFramePr>
+            <a:graphic xmlns:a="http://schemas.openxmlformats.org/drawingml/2006/main">
+              <a:graphicData uri="http://schemas.openxmlformats.org/drawingml/2006/picture">
+                <pic:pic xmlns:pic="http://schemas.openxmlformats.org/drawingml/2006/picture">
+                  <pic:nvPicPr>
+                    <pic:cNvPr id="0" name="Picture 4"/>
+                    <pic:cNvPicPr>
+                      <a:picLocks noChangeAspect="1" noChangeArrowheads="1"/>
+                    </pic:cNvPicPr>
+                  </pic:nvPicPr>
+                  <pic:blipFill>
+                    <a:blip r:embed="rId6">
+                      <a:extLst>
+                        <a:ext uri="{28A0092B-C50C-407E-A947-70E740481C1C}">
+                          <a14:useLocalDpi xmlns:a14="http://schemas.microsoft.com/office/drawing/2010/main" val="0"/>
+                        </a:ext>
+                      </a:extLst>
+                    </a:blip>
+                    <a:srcRect/>
+                    <a:stretch>
+                      <a:fillRect/>
+                    </a:stretch>
+                  </pic:blipFill>
+                  <pic:spPr bwMode="auto">
+                    <a:xfrm>
+                      <a:off x="0" y="0"/>
+                      <a:ext cx="5334000" cy="4000500"/>
+                    </a:xfrm>
+                    <a:prstGeom prst="rect">
+                      <a:avLst/>
+                    </a:prstGeom>
+                    <a:noFill/>
+                    <a:ln>
+                      <a:noFill/>
+                    </a:ln>
+                  </pic:spPr>
+                </pic:pic>
+              </a:graphicData>
+            </a:graphic>
+          </wp:inline>
+        </w:drawing>
+      </w:r>
+    </w:p>
+    <w:p>
+      <w:r>
+        <w:t>T</w:t>
+      </w:r>
+      <w:r>
+        <w:t>he data are</w:t>
+      </w:r>
+      <w:r>
+        <w:t xml:space="preserve"> not linearly separable, </w:t>
+      </w:r>
+      <w:r>
+        <w:t>but there are clea</w:t>
+      </w:r>
+      <w:r>
+        <w:t>rly two areas for each class. The data do not appear to have a clear relationship (e.g. linear, quadratic, exponential).</w:t>
+      </w:r>
+    </w:p>
+    <w:p>
+      <w:pPr>
+        <w:pStyle w:val="ListParagraph"/>
+        <w:numPr>
+          <w:ilvl w:val="0"/>
+          <w:numId w:val="1"/>
+        </w:numPr>
+      </w:pPr>
+      <w:r>
+        <w:t xml:space="preserve">(6) </w:t>
+      </w:r>
+      <w:r>
+        <w:t xml:space="preserve">Repeat </w:t>
+      </w:r>
+      <w:r>
+        <w:t>#2 above for attribute2 and attribute4.</w:t>
+      </w:r>
+    </w:p>
+    <w:p>
+      <w:pPr>
+        <w:pStyle w:val="ListParagraph"/>
+        <w:ind w:left="825"/>
+      </w:pPr>
+      <w:bookmarkStart w:id="0" w:name="_GoBack"/>
+      <w:r>
+        <w:rPr>
+          <w:noProof/>
+        </w:rPr>
+        <w:lastRenderedPageBreak/>
+        <w:drawing>
+          <wp:inline distT="0" distB="0" distL="0" distR="0">
+            <wp:extent cx="5334000" cy="4000500"/>
+            <wp:effectExtent l="0" t="0" r="0" b="0"/>
+            <wp:docPr id="5" name="Picture 5"/>
+            <wp:cNvGraphicFramePr>
+              <a:graphicFrameLocks xmlns:a="http://schemas.openxmlformats.org/drawingml/2006/main" noChangeAspect="1"/>
+            </wp:cNvGraphicFramePr>
+            <a:graphic xmlns:a="http://schemas.openxmlformats.org/drawingml/2006/main">
+              <a:graphicData uri="http://schemas.openxmlformats.org/drawingml/2006/picture">
+                <pic:pic xmlns:pic="http://schemas.openxmlformats.org/drawingml/2006/picture">
+                  <pic:nvPicPr>
+                    <pic:cNvPr id="0" name="Picture 5"/>
+                    <pic:cNvPicPr>
+                      <a:picLocks noChangeAspect="1" noChangeArrowheads="1"/>
+                    </pic:cNvPicPr>
+                  </pic:nvPicPr>
+                  <pic:blipFill>
+                    <a:blip r:embed="rId7">
+                      <a:extLst>
+                        <a:ext uri="{28A0092B-C50C-407E-A947-70E740481C1C}">
+                          <a14:useLocalDpi xmlns:a14="http://schemas.microsoft.com/office/drawing/2010/main" val="0"/>
+                        </a:ext>
+                      </a:extLst>
+                    </a:blip>
+                    <a:srcRect/>
+                    <a:stretch>
+                      <a:fillRect/>
+                    </a:stretch>
+                  </pic:blipFill>
+                  <pic:spPr bwMode="auto">
+                    <a:xfrm>
+                      <a:off x="0" y="0"/>
+                      <a:ext cx="5334000" cy="4000500"/>
+                    </a:xfrm>
+                    <a:prstGeom prst="rect">
+                      <a:avLst/>
+                    </a:prstGeom>
+                    <a:noFill/>
+                    <a:ln>
+                      <a:noFill/>
+                    </a:ln>
+                  </pic:spPr>
+                </pic:pic>
+              </a:graphicData>
+            </a:graphic>
+          </wp:inline>
+        </w:drawing>
+      </w:r>
+      <w:bookmarkEnd w:id="0"/>
+    </w:p>
+    <w:p>
+      <w:r>
+        <w:t xml:space="preserve">This set is also not linearly </w:t>
+      </w:r>
+      <w:r>
+        <w:t>severable, but it looks like the class 0 set is shifted to the right by a couple units compared to class 1. Both classes appear to have a negative quadratic relation.</w:t>
+      </w:r>
+    </w:p>
+    <w:p>
+      <w:pPr>
+        <w:pStyle w:val="ListParagraph"/>
+        <w:numPr>
+          <w:ilvl w:val="0"/>
+          <w:numId w:val="1"/>
+        </w:numPr>
+      </w:pPr>
+      <w:r>
+        <w:t xml:space="preserve">(6) </w:t>
+      </w:r>
+      <w:r>
+        <w:t>Repeat #2 above for attribute3 and class label (attribute5).</w:t>
+      </w:r>
+    </w:p>
+    <w:p>
+      <w:pPr>
+        <w:pStyle w:val="ListParagraph"/>
+        <w:ind w:left="825"/>
+      </w:pPr>
+    </w:p>
+    <w:p>
+      <w:pPr>
+        <w:pStyle w:val="ListParagraph"/>
+        <w:numPr>
+          <w:ilvl w:val="0"/>
+          <w:numId w:val="1"/>
+        </w:numPr>
+      </w:pPr>
+      <w:r>
+        <w:t xml:space="preserve">(6) </w:t>
+      </w:r>
+      <w:r>
+        <w:t>Repeat #2 above for attribute2 and class label (attribute5).</w:t>
+      </w:r>
+    </w:p>
+    <w:p>
+      <w:pPr>
+        <w:pStyle w:val="ListParagraph"/>
+        <w:numPr>
+          <w:ilvl w:val="0"/>
+          <w:numId w:val="1"/>
+        </w:numPr>
+      </w:pPr>
+      <w:r>
+        <w:t xml:space="preserve">(6) </w:t>
+      </w:r>
+      <w:r>
+        <w:t xml:space="preserve">From the dataset randomly select 1000 records for testing and leave the rest for testing. These selections MUST be random. </w:t>
+      </w:r>
+      <w:r>
+        <w:t>Use a random number generator function to</w:t>
+      </w:r>
+      <w:r>
+        <w:t xml:space="preserve"> generate 1000 random numbers between 1 and 1372</w:t>
+      </w:r>
+      <w:r>
+        <w:t>,</w:t>
+      </w:r>
+      <w:r>
+        <w:t xml:space="preserve"> and then choose records with these indices for training. Show the code used for selecting the training set of records.</w:t>
+      </w:r>
+    </w:p>
+    <w:p>
+      <w:pPr>
+        <w:pStyle w:val="ListParagraph"/>
+        <w:ind w:left="825"/>
+      </w:pPr>
+    </w:p>
+    <w:p>
+      <w:pPr>
+        <w:pStyle w:val="ListParagraph"/>
+        <w:autoSpaceDE w:val="0"/>
+        <w:autoSpaceDN w:val="0"/>
+        <w:adjustRightInd w:val="0"/>
+        <w:spacing w:after="0" w:line="240" w:lineRule="auto"/>
+        <w:ind w:left="825"/>
+        <w:rPr>
+          <w:rFonts w:ascii="Courier New" w:hAnsi="Courier New" w:cs="Courier New"/>
+          <w:sz w:val="24"/>
+          <w:szCs w:val="24"/>
+        </w:rPr>
+      </w:pPr>
       <w:proofErr w:type="spellStart"/>
       <w:r>
+        <w:rPr>
+          <w:rFonts w:ascii="Courier New" w:hAnsi="Courier New" w:cs="Courier New"/>
+          <w:color w:val="000000"/>
+          <w:sz w:val="20"/>
+          <w:szCs w:val="20"/>
+        </w:rPr>
+        <w:t>rand_i</w:t>
+      </w:r>
+      <w:r>
+        <w:rPr>
+          <w:rFonts w:ascii="Courier New" w:hAnsi="Courier New" w:cs="Courier New"/>
+          <w:color w:val="000000"/>
+          <w:sz w:val="20"/>
+          <w:szCs w:val="20"/>
+        </w:rPr>
+        <w:t>dx</w:t>
+      </w:r>
+      <w:proofErr w:type="spellEnd"/>
+      <w:r>
+        <w:rPr>
+          <w:rFonts w:ascii="Courier New" w:hAnsi="Courier New" w:cs="Courier New"/>
+          <w:color w:val="000000"/>
+          <w:sz w:val="20"/>
+          <w:szCs w:val="20"/>
+        </w:rPr>
+        <w:t xml:space="preserve"> = </w:t>
+      </w:r>
+      <w:proofErr w:type="spellStart"/>
+      <w:r>
+        <w:rPr>
+          <w:rFonts w:ascii="Courier New" w:hAnsi="Courier New" w:cs="Courier New"/>
+          <w:color w:val="000000"/>
+          <w:sz w:val="20"/>
+          <w:szCs w:val="20"/>
+        </w:rPr>
+        <w:t>randi</w:t>
+      </w:r>
+      <w:proofErr w:type="spellEnd"/>
+      <w:r>
+        <w:rPr>
+          <w:rFonts w:ascii="Courier New" w:hAnsi="Courier New" w:cs="Courier New"/>
+          <w:color w:val="000000"/>
+          <w:sz w:val="20"/>
+          <w:szCs w:val="20"/>
+        </w:rPr>
+        <w:t>(length</w:t>
+      </w:r>
+      <w:r>
+        <w:rPr>
+          <w:rFonts w:ascii="Courier New" w:hAnsi="Courier New" w:cs="Courier New"/>
+          <w:color w:val="000000"/>
+          <w:sz w:val="20"/>
+          <w:szCs w:val="20"/>
+        </w:rPr>
+        <w:t>(d1),1000,1);</w:t>
+      </w:r>
+    </w:p>
+    <w:p>
+      <w:pPr>
+        <w:pStyle w:val="ListParagraph"/>
+        <w:autoSpaceDE w:val="0"/>
+        <w:autoSpaceDN w:val="0"/>
+        <w:adjustRightInd w:val="0"/>
+        <w:spacing w:after="0" w:line="240" w:lineRule="auto"/>
+        <w:ind w:left="825"/>
+        <w:rPr>
+          <w:rFonts w:ascii="Courier New" w:hAnsi="Courier New" w:cs="Courier New"/>
+          <w:color w:val="000000"/>
+          <w:sz w:val="20"/>
+          <w:szCs w:val="20"/>
+        </w:rPr>
+      </w:pPr>
+      <w:proofErr w:type="spellStart"/>
+      <w:r>
+        <w:rPr>
+          <w:rFonts w:ascii="Courier New" w:hAnsi="Courier New" w:cs="Courier New"/>
+          <w:color w:val="000000"/>
+          <w:sz w:val="20"/>
+          <w:szCs w:val="20"/>
+        </w:rPr>
+        <w:t>training_set</w:t>
+      </w:r>
+      <w:proofErr w:type="spellEnd"/>
+      <w:r>
+        <w:rPr>
+          <w:rFonts w:ascii="Courier New" w:hAnsi="Courier New" w:cs="Courier New"/>
+          <w:color w:val="000000"/>
+          <w:sz w:val="20"/>
+          <w:szCs w:val="20"/>
+        </w:rPr>
+        <w:t xml:space="preserve"> = d1(</w:t>
+      </w:r>
+      <w:proofErr w:type="spellStart"/>
+      <w:r>
+        <w:rPr>
+          <w:rFonts w:ascii="Courier New" w:hAnsi="Courier New" w:cs="Courier New"/>
+          <w:color w:val="000000"/>
+          <w:sz w:val="20"/>
+          <w:szCs w:val="20"/>
+        </w:rPr>
+        <w:t>rand_</w:t>
+      </w:r>
+      <w:proofErr w:type="gramStart"/>
+      <w:r>
+        <w:rPr>
+          <w:rFonts w:ascii="Courier New" w:hAnsi="Courier New" w:cs="Courier New"/>
+          <w:color w:val="000000"/>
+          <w:sz w:val="20"/>
+          <w:szCs w:val="20"/>
+        </w:rPr>
+        <w:t>idx</w:t>
+      </w:r>
+      <w:proofErr w:type="spellEnd"/>
+      <w:r>
+        <w:rPr>
+          <w:rFonts w:ascii="Courier New" w:hAnsi="Courier New" w:cs="Courier New"/>
+          <w:color w:val="000000"/>
+          <w:sz w:val="20"/>
+          <w:szCs w:val="20"/>
+        </w:rPr>
+        <w:t>,:)</w:t>
+      </w:r>
+      <w:proofErr w:type="gramEnd"/>
+      <w:r>
+        <w:rPr>
+          <w:rFonts w:ascii="Courier New" w:hAnsi="Courier New" w:cs="Courier New"/>
+          <w:color w:val="000000"/>
+          <w:sz w:val="20"/>
+          <w:szCs w:val="20"/>
+        </w:rPr>
+        <w:t>;</w:t>
+      </w:r>
+    </w:p>
+    <w:p>
+      <w:pPr>
+        <w:pStyle w:val="ListParagraph"/>
+        <w:autoSpaceDE w:val="0"/>
+        <w:autoSpaceDN w:val="0"/>
+        <w:adjustRightInd w:val="0"/>
+        <w:spacing w:after="0" w:line="240" w:lineRule="auto"/>
+        <w:ind w:left="825"/>
+        <w:rPr>
+          <w:rFonts w:ascii="Courier New" w:hAnsi="Courier New" w:cs="Courier New"/>
+          <w:sz w:val="24"/>
+          <w:szCs w:val="24"/>
+        </w:rPr>
+      </w:pPr>
+    </w:p>
+    <w:p>
+      <w:pPr>
+        <w:pStyle w:val="ListParagraph"/>
+        <w:numPr>
+          <w:ilvl w:val="0"/>
+          <w:numId w:val="1"/>
+        </w:numPr>
+      </w:pPr>
+      <w:r>
+        <w:t xml:space="preserve">(20) </w:t>
+      </w:r>
+      <w:r>
+        <w:t xml:space="preserve">Use the training set to learn </w:t>
+      </w:r>
+      <w:r>
+        <w:t xml:space="preserve">decision trees (use </w:t>
+      </w:r>
+      <w:proofErr w:type="spellStart"/>
+      <w:r>
+        <w:t>fitctree</w:t>
+      </w:r>
+      <w:proofErr w:type="spellEnd"/>
+      <w:r>
+        <w:t xml:space="preserve"> command) by varying the parameter that controls the minimum number of records in a leaf node. For this parameter use</w:t>
+      </w:r>
+      <w:r>
+        <w:t xml:space="preserve"> the values of 5, 25, and </w:t>
+      </w:r>
+      <w:r>
+        <w:t>5</w:t>
+      </w:r>
+      <w:r>
+        <w:t>0</w:t>
+      </w:r>
+      <w:r>
+        <w:t xml:space="preserve">.  </w:t>
+      </w:r>
+      <w:r>
+        <w:t xml:space="preserve">For each generated tree show its graph schematic (print it from </w:t>
+      </w:r>
+      <w:proofErr w:type="spellStart"/>
+      <w:r>
         <w:t>Matlab</w:t>
       </w:r>
       <w:proofErr w:type="spellEnd"/>
       <w:r>
-        <w:t xml:space="preserve"> commands may accomplish the goal of obtaining the scatter plot:</w:t>
+        <w:t>), and report: (</w:t>
+      </w:r>
+      <w:proofErr w:type="spellStart"/>
+      <w:r>
+        <w:t>i</w:t>
+      </w:r>
+      <w:proofErr w:type="spellEnd"/>
+      <w:r>
+        <w:t xml:space="preserve">) number of leaf nodes, (ii) the longest path from the root to a leaf node, its </w:t>
+      </w:r>
+      <w:proofErr w:type="gramStart"/>
+      <w:r>
+        <w:t>population,  and</w:t>
+      </w:r>
+      <w:proofErr w:type="gramEnd"/>
+      <w:r>
+        <w:t xml:space="preserve"> its class purity. </w:t>
       </w:r>
     </w:p>
     <w:p>
@@ -250,72 +738,14 @@
         </w:numPr>
       </w:pPr>
       <w:r>
-        <w:t>D10=d1(d1</w:t>
-      </w:r>
-      <w:proofErr w:type="gramStart"/>
-      <w:r>
-        <w:t>(:,</w:t>
-      </w:r>
-      <w:proofErr w:type="gramEnd"/>
-      <w:r>
-        <w:t>5)==0,:)</w:t>
+        <w:t>Min leaf node size = 5</w:t>
       </w:r>
     </w:p>
     <w:p>
       <w:pPr>
         <w:pStyle w:val="ListParagraph"/>
-        <w:numPr>
-          <w:ilvl w:val="1"/>
-          <w:numId w:val="1"/>
-        </w:numPr>
-      </w:pPr>
-      <w:r>
-        <w:t>D11=d1(d1</w:t>
-      </w:r>
-      <w:proofErr w:type="gramStart"/>
-      <w:r>
-        <w:t>(:,</w:t>
-      </w:r>
-      <w:proofErr w:type="gramEnd"/>
-      <w:r>
-        <w:t>5)==1,:)</w:t>
-      </w:r>
-    </w:p>
-    <w:p>
-      <w:pPr>
-        <w:pStyle w:val="ListParagraph"/>
-        <w:numPr>
-          <w:ilvl w:val="1"/>
-          <w:numId w:val="1"/>
-        </w:numPr>
-      </w:pPr>
-      <w:r>
-        <w:t>scatter(D10(:,1),D10(:,2),’k’)</w:t>
-      </w:r>
-    </w:p>
-    <w:p>
-      <w:pPr>
-        <w:pStyle w:val="ListParagraph"/>
-        <w:numPr>
-          <w:ilvl w:val="1"/>
-          <w:numId w:val="1"/>
-        </w:numPr>
-      </w:pPr>
-      <w:r>
-        <w:t>hold</w:t>
-      </w:r>
-    </w:p>
-    <w:p>
-      <w:pPr>
-        <w:pStyle w:val="ListParagraph"/>
-        <w:numPr>
-          <w:ilvl w:val="1"/>
-          <w:numId w:val="1"/>
-        </w:numPr>
-      </w:pPr>
-      <w:r>
-        <w:t>scatter(D11(:,1),D11(:,2),’r’)</w:t>
-      </w:r>
+        <w:ind w:left="1545"/>
+      </w:pPr>
     </w:p>
     <w:p>
       <w:pPr>
@@ -326,143 +756,8 @@
         </w:numPr>
       </w:pPr>
       <w:r>
-        <w:t xml:space="preserve">(6) </w:t>
-      </w:r>
-      <w:r>
-        <w:t xml:space="preserve">Repeat </w:t>
-      </w:r>
-      <w:r>
-        <w:t>#2 above for attribute2 and attribute4.</w:t>
-      </w:r>
-    </w:p>
-    <w:p>
-      <w:pPr>
-        <w:pStyle w:val="ListParagraph"/>
-        <w:numPr>
-          <w:ilvl w:val="0"/>
-          <w:numId w:val="1"/>
-        </w:numPr>
-      </w:pPr>
-      <w:r>
-        <w:t xml:space="preserve">(6) </w:t>
-      </w:r>
-      <w:r>
-        <w:t>Repeat #2 above for attribute3 and class label (attribute5).</w:t>
-      </w:r>
-    </w:p>
-    <w:p>
-      <w:pPr>
-        <w:pStyle w:val="ListParagraph"/>
-        <w:numPr>
-          <w:ilvl w:val="0"/>
-          <w:numId w:val="1"/>
-        </w:numPr>
-      </w:pPr>
-      <w:r>
-        <w:t xml:space="preserve">(6) </w:t>
-      </w:r>
-      <w:r>
-        <w:t>Repeat #2 above for attribute2 and class label (attribute5).</w:t>
-      </w:r>
-    </w:p>
-    <w:p>
-      <w:pPr>
-        <w:pStyle w:val="ListParagraph"/>
-        <w:numPr>
-          <w:ilvl w:val="0"/>
-          <w:numId w:val="1"/>
-        </w:numPr>
-      </w:pPr>
-      <w:r>
-        <w:t xml:space="preserve">(6) </w:t>
-      </w:r>
-      <w:r>
-        <w:t xml:space="preserve">From the dataset randomly select 1000 records for testing and leave the rest for testing. These selections MUST be random. </w:t>
-      </w:r>
-      <w:r>
-        <w:t>Use a random number generator function to</w:t>
-      </w:r>
-      <w:r>
-        <w:t xml:space="preserve"> generate 1000 random numbers between 1 and 1372</w:t>
-      </w:r>
-      <w:r>
-        <w:t>,</w:t>
-      </w:r>
-      <w:r>
-        <w:t xml:space="preserve"> and then choose records with these indices for training. Show the code used for selecting the training set of records.</w:t>
-      </w:r>
-    </w:p>
-    <w:p>
-      <w:pPr>
-        <w:pStyle w:val="ListParagraph"/>
-        <w:numPr>
-          <w:ilvl w:val="0"/>
-          <w:numId w:val="1"/>
-        </w:numPr>
-      </w:pPr>
-      <w:r>
-        <w:t xml:space="preserve">(20) </w:t>
-      </w:r>
-      <w:r>
-        <w:t xml:space="preserve">Use the training set to learn </w:t>
-      </w:r>
-      <w:r>
-        <w:t xml:space="preserve">decision trees (use </w:t>
-      </w:r>
-      <w:proofErr w:type="spellStart"/>
-      <w:r>
-        <w:t>fitctree</w:t>
-      </w:r>
-      <w:proofErr w:type="spellEnd"/>
-      <w:r>
-        <w:t xml:space="preserve"> command) by varying the parameter that controls the minimum number of records in a leaf node. For this parameter use</w:t>
-      </w:r>
-      <w:r>
-        <w:t xml:space="preserve"> the values of 5, 25, and </w:t>
-      </w:r>
-      <w:r>
-        <w:t>5</w:t>
-      </w:r>
-      <w:r>
-        <w:t>0</w:t>
-      </w:r>
-      <w:r>
-        <w:t xml:space="preserve">.  </w:t>
-      </w:r>
-      <w:r>
-        <w:t xml:space="preserve">For each generated tree show its graph schematic (print it from </w:t>
-      </w:r>
-      <w:proofErr w:type="spellStart"/>
-      <w:r>
-        <w:t>Matlab</w:t>
-      </w:r>
-      <w:proofErr w:type="spellEnd"/>
-      <w:r>
-        <w:t>), and report: (</w:t>
-      </w:r>
-      <w:proofErr w:type="spellStart"/>
-      <w:r>
-        <w:t>i</w:t>
-      </w:r>
-      <w:proofErr w:type="spellEnd"/>
-      <w:r>
-        <w:t xml:space="preserve">) number of leaf nodes, (ii) the longest path from the root to a leaf node, its population,  and its class purity. </w:t>
-      </w:r>
-    </w:p>
-    <w:p>
-      <w:pPr>
-        <w:pStyle w:val="ListParagraph"/>
-        <w:numPr>
-          <w:ilvl w:val="0"/>
-          <w:numId w:val="1"/>
-        </w:numPr>
-      </w:pPr>
-      <w:r>
-        <w:t xml:space="preserve">(40) Test each of the trees generated in #7 with the test dataset and generate (and show) the confusion matrix. For each tree compute the accuracy, precision, and recall values. Give an </w:t>
-      </w:r>
-      <w:r>
         <w:lastRenderedPageBreak/>
-        <w:t>interpretation of these performance numbers individually and also in the context of changes to these numbers as the size of the decision tree changes.</w:t>
+        <w:t>(40) Test each of the trees generated in #7 with the test dataset and generate (and show) the confusion matrix. For each tree compute the accuracy, precision, and recall values. Give an interpretation of these performance numbers individually and also in the context of changes to these numbers as the size of the decision tree changes.</w:t>
       </w:r>
     </w:p>
     <w:sectPr>
@@ -741,7 +1036,7 @@
     <w:lsdException w:name="Table Web 2" w:semiHidden="1" w:unhideWhenUsed="1"/>
     <w:lsdException w:name="Table Web 3" w:semiHidden="1" w:unhideWhenUsed="1"/>
     <w:lsdException w:name="Balloon Text" w:semiHidden="1" w:unhideWhenUsed="1"/>
-    <w:lsdException w:name="Table Grid" w:semiHidden="1" w:uiPriority="59" w:unhideWhenUsed="1"/>
+    <w:lsdException w:name="Table Grid" w:uiPriority="59"/>
     <w:lsdException w:name="Table Theme" w:semiHidden="1" w:unhideWhenUsed="1"/>
     <w:lsdException w:name="Placeholder Text" w:semiHidden="1"/>
     <w:lsdException w:name="No Spacing" w:uiPriority="1" w:qFormat="1"/>

</xml_diff>

<commit_message>
Finish matlab work, need to do analysis
</commit_message>
<xml_diff>
--- a/HW2.docx
+++ b/HW2.docx
@@ -366,7 +366,6 @@
         <w:pStyle w:val="ListParagraph"/>
         <w:ind w:left="825"/>
       </w:pPr>
-      <w:bookmarkStart w:id="0" w:name="_GoBack"/>
       <w:r>
         <w:rPr>
           <w:noProof/>
@@ -421,7 +420,6 @@
           </wp:inline>
         </w:drawing>
       </w:r>
-      <w:bookmarkEnd w:id="0"/>
     </w:p>
     <w:p>
       <w:r>
@@ -744,9 +742,51 @@
     <w:p>
       <w:pPr>
         <w:pStyle w:val="ListParagraph"/>
-        <w:ind w:left="1545"/>
-      </w:pPr>
-    </w:p>
+        <w:ind w:left="-1170"/>
+      </w:pPr>
+    </w:p>
+    <w:p>
+      <w:pPr>
+        <w:pStyle w:val="ListParagraph"/>
+        <w:numPr>
+          <w:ilvl w:val="1"/>
+          <w:numId w:val="1"/>
+        </w:numPr>
+      </w:pPr>
+      <w:r>
+        <w:lastRenderedPageBreak/>
+        <w:t>Min leaf node size = 25</w:t>
+      </w:r>
+    </w:p>
+    <w:p>
+      <w:pPr>
+        <w:pStyle w:val="ListParagraph"/>
+      </w:pPr>
+    </w:p>
+    <w:p>
+      <w:pPr>
+        <w:pStyle w:val="ListParagraph"/>
+        <w:ind w:left="825"/>
+      </w:pPr>
+    </w:p>
+    <w:p>
+      <w:pPr>
+        <w:pStyle w:val="ListParagraph"/>
+      </w:pPr>
+    </w:p>
+    <w:p>
+      <w:pPr>
+        <w:pStyle w:val="ListParagraph"/>
+        <w:numPr>
+          <w:ilvl w:val="1"/>
+          <w:numId w:val="1"/>
+        </w:numPr>
+      </w:pPr>
+      <w:r>
+        <w:t>Min leaf node size = 50</w:t>
+      </w:r>
+    </w:p>
+    <w:p/>
     <w:p>
       <w:pPr>
         <w:pStyle w:val="ListParagraph"/>
@@ -756,8 +796,12 @@
         </w:numPr>
       </w:pPr>
       <w:r>
-        <w:lastRenderedPageBreak/>
-        <w:t>(40) Test each of the trees generated in #7 with the test dataset and generate (and show) the confusion matrix. For each tree compute the accuracy, precision, and recall values. Give an interpretation of these performance numbers individually and also in the context of changes to these numbers as the size of the decision tree changes.</w:t>
+        <w:t>(40) Test each of the trees generated in #7 with the test dataset and generate (and show) the confusion matrix. For each tree compute the accuracy, precision, and recall values. Give an interpretation of these performance numbers individually and also in the context of changes to these numbers as th</w:t>
+      </w:r>
+      <w:bookmarkStart w:id="0" w:name="_GoBack"/>
+      <w:bookmarkEnd w:id="0"/>
+      <w:r>
+        <w:t>e size of the decision tree changes.</w:t>
       </w:r>
     </w:p>
     <w:sectPr>

</xml_diff>

<commit_message>
Interpreted the scatter plots. Added scatter plot for a3 and class label
</commit_message>
<xml_diff>
--- a/HW2.docx
+++ b/HW2.docx
@@ -40,6 +40,16 @@
       <w:r>
         <w:t>, 9PM</w:t>
       </w:r>
+    </w:p>
+    <w:p>
+      <w:pPr>
+        <w:spacing w:after="0"/>
+      </w:pPr>
+      <w:r>
+        <w:t>Richard Rossi</w:t>
+      </w:r>
+      <w:bookmarkStart w:id="0" w:name="_GoBack"/>
+      <w:bookmarkEnd w:id="0"/>
     </w:p>
     <w:p>
       <w:pPr>
@@ -269,7 +279,7 @@
     </w:p>
     <w:p>
       <w:pPr>
-        <w:ind w:left="1185"/>
+        <w:jc w:val="center"/>
       </w:pPr>
       <w:r>
         <w:rPr>
@@ -342,6 +352,9 @@
       <w:r>
         <w:t>rly two areas for each class. The data do not appear to have a clear relationship (e.g. linear, quadratic, exponential).</w:t>
       </w:r>
+      <w:r>
+        <w:t xml:space="preserve"> These attributes are pretty good are separating the data.</w:t>
+      </w:r>
     </w:p>
     <w:p>
       <w:pPr>
@@ -364,7 +377,8 @@
     <w:p>
       <w:pPr>
         <w:pStyle w:val="ListParagraph"/>
-        <w:ind w:left="825"/>
+        <w:ind w:left="0"/>
+        <w:jc w:val="center"/>
       </w:pPr>
       <w:r>
         <w:rPr>
@@ -373,7 +387,7 @@
         <w:lastRenderedPageBreak/>
         <w:drawing>
           <wp:inline distT="0" distB="0" distL="0" distR="0">
-            <wp:extent cx="5334000" cy="4000500"/>
+            <wp:extent cx="4635500" cy="3476625"/>
             <wp:effectExtent l="0" t="0" r="0" b="0"/>
             <wp:docPr id="5" name="Picture 5"/>
             <wp:cNvGraphicFramePr>
@@ -404,7 +418,7 @@
                   <pic:spPr bwMode="auto">
                     <a:xfrm>
                       <a:off x="0" y="0"/>
-                      <a:ext cx="5334000" cy="4000500"/>
+                      <a:ext cx="4635500" cy="3476625"/>
                     </a:xfrm>
                     <a:prstGeom prst="rect">
                       <a:avLst/>
@@ -426,7 +440,13 @@
         <w:t xml:space="preserve">This set is also not linearly </w:t>
       </w:r>
       <w:r>
-        <w:t>severable, but it looks like the class 0 set is shifted to the right by a couple units compared to class 1. Both classes appear to have a negative quadratic relation.</w:t>
+        <w:t>separable</w:t>
+      </w:r>
+      <w:r>
+        <w:t>, but it looks like the class 0 set is shifted to the right by a couple units compared to class 1. Both classes appear to have a negative quadratic relation.</w:t>
+      </w:r>
+      <w:r>
+        <w:t xml:space="preserve"> These attributes are mediocre at separating the data.</w:t>
       </w:r>
     </w:p>
     <w:p>
@@ -445,9 +465,73 @@
       </w:r>
     </w:p>
     <w:p>
-      <w:pPr>
-        <w:pStyle w:val="ListParagraph"/>
-        <w:ind w:left="825"/>
+      <w:r>
+        <w:rPr>
+          <w:noProof/>
+        </w:rPr>
+        <w:drawing>
+          <wp:inline distT="0" distB="0" distL="0" distR="0">
+            <wp:extent cx="4181475" cy="3200400"/>
+            <wp:effectExtent l="0" t="0" r="0" b="0"/>
+            <wp:docPr id="1" name="Picture 1"/>
+            <wp:cNvGraphicFramePr>
+              <a:graphicFrameLocks xmlns:a="http://schemas.openxmlformats.org/drawingml/2006/main" noChangeAspect="1"/>
+            </wp:cNvGraphicFramePr>
+            <a:graphic xmlns:a="http://schemas.openxmlformats.org/drawingml/2006/main">
+              <a:graphicData uri="http://schemas.openxmlformats.org/drawingml/2006/picture">
+                <pic:pic xmlns:pic="http://schemas.openxmlformats.org/drawingml/2006/picture">
+                  <pic:nvPicPr>
+                    <pic:cNvPr id="0" name="Picture 1"/>
+                    <pic:cNvPicPr>
+                      <a:picLocks noChangeAspect="1" noChangeArrowheads="1"/>
+                    </pic:cNvPicPr>
+                  </pic:nvPicPr>
+                  <pic:blipFill rotWithShape="1">
+                    <a:blip r:embed="rId8">
+                      <a:extLst>
+                        <a:ext uri="{28A0092B-C50C-407E-A947-70E740481C1C}">
+                          <a14:useLocalDpi xmlns:a14="http://schemas.microsoft.com/office/drawing/2010/main" val="0"/>
+                        </a:ext>
+                      </a:extLst>
+                    </a:blip>
+                    <a:srcRect l="1964" t="238" r="19643" b="19762"/>
+                    <a:stretch/>
+                  </pic:blipFill>
+                  <pic:spPr bwMode="auto">
+                    <a:xfrm>
+                      <a:off x="0" y="0"/>
+                      <a:ext cx="4181475" cy="3200400"/>
+                    </a:xfrm>
+                    <a:prstGeom prst="rect">
+                      <a:avLst/>
+                    </a:prstGeom>
+                    <a:noFill/>
+                    <a:ln>
+                      <a:noFill/>
+                    </a:ln>
+                    <a:extLst>
+                      <a:ext uri="{53640926-AAD7-44D8-BBD7-CCE9431645EC}">
+                        <a14:shadowObscured xmlns:a14="http://schemas.microsoft.com/office/drawing/2010/main"/>
+                      </a:ext>
+                    </a:extLst>
+                  </pic:spPr>
+                </pic:pic>
+              </a:graphicData>
+            </a:graphic>
+          </wp:inline>
+        </w:drawing>
+      </w:r>
+    </w:p>
+    <w:p>
+      <w:r>
+        <w:lastRenderedPageBreak/>
+        <w:t>Attribute 3 is not a good candidate the split the data on alone. All of values assigned to class 0 are inside the range of class 1. The only thing you know with attribute 3 is that over a certain value, the record must be class 1. Otherwise, you cannot easily decide.</w:t>
+      </w:r>
+    </w:p>
+    <w:p>
+      <w:pPr>
+        <w:pStyle w:val="ListParagraph"/>
+        <w:ind w:left="0"/>
       </w:pPr>
     </w:p>
     <w:p>
@@ -468,6 +552,84 @@
     <w:p>
       <w:pPr>
         <w:pStyle w:val="ListParagraph"/>
+        <w:ind w:left="0"/>
+        <w:jc w:val="center"/>
+      </w:pPr>
+      <w:r>
+        <w:rPr>
+          <w:noProof/>
+        </w:rPr>
+        <w:drawing>
+          <wp:inline distT="0" distB="0" distL="0" distR="0">
+            <wp:extent cx="4257675" cy="3181350"/>
+            <wp:effectExtent l="0" t="0" r="0" b="0"/>
+            <wp:docPr id="2" name="Picture 2"/>
+            <wp:cNvGraphicFramePr>
+              <a:graphicFrameLocks xmlns:a="http://schemas.openxmlformats.org/drawingml/2006/main" noChangeAspect="1"/>
+            </wp:cNvGraphicFramePr>
+            <a:graphic xmlns:a="http://schemas.openxmlformats.org/drawingml/2006/main">
+              <a:graphicData uri="http://schemas.openxmlformats.org/drawingml/2006/picture">
+                <pic:pic xmlns:pic="http://schemas.openxmlformats.org/drawingml/2006/picture">
+                  <pic:nvPicPr>
+                    <pic:cNvPr id="0" name="Picture 2"/>
+                    <pic:cNvPicPr>
+                      <a:picLocks noChangeAspect="1" noChangeArrowheads="1"/>
+                    </pic:cNvPicPr>
+                  </pic:nvPicPr>
+                  <pic:blipFill rotWithShape="1">
+                    <a:blip r:embed="rId9">
+                      <a:extLst>
+                        <a:ext uri="{28A0092B-C50C-407E-A947-70E740481C1C}">
+                          <a14:useLocalDpi xmlns:a14="http://schemas.microsoft.com/office/drawing/2010/main" val="0"/>
+                        </a:ext>
+                      </a:extLst>
+                    </a:blip>
+                    <a:srcRect r="20179" b="20476"/>
+                    <a:stretch/>
+                  </pic:blipFill>
+                  <pic:spPr bwMode="auto">
+                    <a:xfrm>
+                      <a:off x="0" y="0"/>
+                      <a:ext cx="4257675" cy="3181350"/>
+                    </a:xfrm>
+                    <a:prstGeom prst="rect">
+                      <a:avLst/>
+                    </a:prstGeom>
+                    <a:noFill/>
+                    <a:ln>
+                      <a:noFill/>
+                    </a:ln>
+                    <a:extLst>
+                      <a:ext uri="{53640926-AAD7-44D8-BBD7-CCE9431645EC}">
+                        <a14:shadowObscured xmlns:a14="http://schemas.microsoft.com/office/drawing/2010/main"/>
+                      </a:ext>
+                    </a:extLst>
+                  </pic:spPr>
+                </pic:pic>
+              </a:graphicData>
+            </a:graphic>
+          </wp:inline>
+        </w:drawing>
+      </w:r>
+    </w:p>
+    <w:p>
+      <w:pPr>
+        <w:pStyle w:val="ListParagraph"/>
+        <w:ind w:left="0"/>
+      </w:pPr>
+      <w:r>
+        <w:t>Attribute 2 is a better separator than attribute 3. Each class has a range that it is uniquely in. However, there is a large overlap, so this would still not be a great separator.</w:t>
+      </w:r>
+    </w:p>
+    <w:p>
+      <w:pPr>
+        <w:pStyle w:val="ListParagraph"/>
+        <w:ind w:left="0"/>
+      </w:pPr>
+    </w:p>
+    <w:p>
+      <w:pPr>
+        <w:pStyle w:val="ListParagraph"/>
         <w:numPr>
           <w:ilvl w:val="0"/>
           <w:numId w:val="1"/>
@@ -494,9 +656,243 @@
     </w:p>
     <w:p>
       <w:pPr>
-        <w:pStyle w:val="ListParagraph"/>
-        <w:ind w:left="825"/>
-      </w:pPr>
+        <w:autoSpaceDE w:val="0"/>
+        <w:autoSpaceDN w:val="0"/>
+        <w:adjustRightInd w:val="0"/>
+        <w:spacing w:after="0" w:line="240" w:lineRule="auto"/>
+        <w:rPr>
+          <w:rFonts w:ascii="Courier New" w:hAnsi="Courier New" w:cs="Courier New"/>
+          <w:sz w:val="24"/>
+          <w:szCs w:val="24"/>
+        </w:rPr>
+      </w:pPr>
+      <w:r>
+        <w:rPr>
+          <w:rFonts w:ascii="Courier New" w:hAnsi="Courier New" w:cs="Courier New"/>
+          <w:color w:val="228B22"/>
+          <w:sz w:val="20"/>
+          <w:szCs w:val="20"/>
+        </w:rPr>
+        <w:t>%% Get random training data</w:t>
+      </w:r>
+    </w:p>
+    <w:p>
+      <w:pPr>
+        <w:autoSpaceDE w:val="0"/>
+        <w:autoSpaceDN w:val="0"/>
+        <w:adjustRightInd w:val="0"/>
+        <w:spacing w:after="0" w:line="240" w:lineRule="auto"/>
+        <w:rPr>
+          <w:rFonts w:ascii="Courier New" w:hAnsi="Courier New" w:cs="Courier New"/>
+          <w:sz w:val="24"/>
+          <w:szCs w:val="24"/>
+        </w:rPr>
+      </w:pPr>
+      <w:proofErr w:type="spellStart"/>
+      <w:r>
+        <w:rPr>
+          <w:rFonts w:ascii="Courier New" w:hAnsi="Courier New" w:cs="Courier New"/>
+          <w:color w:val="000000"/>
+          <w:sz w:val="20"/>
+          <w:szCs w:val="20"/>
+        </w:rPr>
+        <w:t>train_idx</w:t>
+      </w:r>
+      <w:proofErr w:type="spellEnd"/>
+      <w:r>
+        <w:rPr>
+          <w:rFonts w:ascii="Courier New" w:hAnsi="Courier New" w:cs="Courier New"/>
+          <w:color w:val="000000"/>
+          <w:sz w:val="20"/>
+          <w:szCs w:val="20"/>
+        </w:rPr>
+        <w:t xml:space="preserve"> = </w:t>
+      </w:r>
+      <w:proofErr w:type="spellStart"/>
+      <w:r>
+        <w:rPr>
+          <w:rFonts w:ascii="Courier New" w:hAnsi="Courier New" w:cs="Courier New"/>
+          <w:color w:val="000000"/>
+          <w:sz w:val="20"/>
+          <w:szCs w:val="20"/>
+        </w:rPr>
+        <w:t>randperm</w:t>
+      </w:r>
+      <w:proofErr w:type="spellEnd"/>
+      <w:r>
+        <w:rPr>
+          <w:rFonts w:ascii="Courier New" w:hAnsi="Courier New" w:cs="Courier New"/>
+          <w:color w:val="000000"/>
+          <w:sz w:val="20"/>
+          <w:szCs w:val="20"/>
+        </w:rPr>
+        <w:t xml:space="preserve">(length(d1)); </w:t>
+      </w:r>
+      <w:r>
+        <w:rPr>
+          <w:rFonts w:ascii="Courier New" w:hAnsi="Courier New" w:cs="Courier New"/>
+          <w:color w:val="228B22"/>
+          <w:sz w:val="20"/>
+          <w:szCs w:val="20"/>
+        </w:rPr>
+        <w:t>% Random permutation of 1 to length(d1)</w:t>
+      </w:r>
+    </w:p>
+    <w:p>
+      <w:pPr>
+        <w:autoSpaceDE w:val="0"/>
+        <w:autoSpaceDN w:val="0"/>
+        <w:adjustRightInd w:val="0"/>
+        <w:spacing w:after="0" w:line="240" w:lineRule="auto"/>
+        <w:rPr>
+          <w:rFonts w:ascii="Courier New" w:hAnsi="Courier New" w:cs="Courier New"/>
+          <w:color w:val="228B22"/>
+          <w:sz w:val="20"/>
+          <w:szCs w:val="20"/>
+        </w:rPr>
+      </w:pPr>
+      <w:proofErr w:type="spellStart"/>
+      <w:r>
+        <w:rPr>
+          <w:rFonts w:ascii="Courier New" w:hAnsi="Courier New" w:cs="Courier New"/>
+          <w:color w:val="000000"/>
+          <w:sz w:val="20"/>
+          <w:szCs w:val="20"/>
+        </w:rPr>
+        <w:t>train_idx</w:t>
+      </w:r>
+      <w:proofErr w:type="spellEnd"/>
+      <w:r>
+        <w:rPr>
+          <w:rFonts w:ascii="Courier New" w:hAnsi="Courier New" w:cs="Courier New"/>
+          <w:color w:val="000000"/>
+          <w:sz w:val="20"/>
+          <w:szCs w:val="20"/>
+        </w:rPr>
+        <w:t xml:space="preserve"> = </w:t>
+      </w:r>
+      <w:proofErr w:type="spellStart"/>
+      <w:r>
+        <w:rPr>
+          <w:rFonts w:ascii="Courier New" w:hAnsi="Courier New" w:cs="Courier New"/>
+          <w:color w:val="000000"/>
+          <w:sz w:val="20"/>
+          <w:szCs w:val="20"/>
+        </w:rPr>
+        <w:t>train_</w:t>
+      </w:r>
+      <w:proofErr w:type="gramStart"/>
+      <w:r>
+        <w:rPr>
+          <w:rFonts w:ascii="Courier New" w:hAnsi="Courier New" w:cs="Courier New"/>
+          <w:color w:val="000000"/>
+          <w:sz w:val="20"/>
+          <w:szCs w:val="20"/>
+        </w:rPr>
+        <w:t>idx</w:t>
+      </w:r>
+      <w:proofErr w:type="spellEnd"/>
+      <w:r>
+        <w:rPr>
+          <w:rFonts w:ascii="Courier New" w:hAnsi="Courier New" w:cs="Courier New"/>
+          <w:color w:val="000000"/>
+          <w:sz w:val="20"/>
+          <w:szCs w:val="20"/>
+        </w:rPr>
+        <w:t>(</w:t>
+      </w:r>
+      <w:proofErr w:type="gramEnd"/>
+      <w:r>
+        <w:rPr>
+          <w:rFonts w:ascii="Courier New" w:hAnsi="Courier New" w:cs="Courier New"/>
+          <w:color w:val="000000"/>
+          <w:sz w:val="20"/>
+          <w:szCs w:val="20"/>
+        </w:rPr>
+        <w:t xml:space="preserve">1:1000);    </w:t>
+      </w:r>
+      <w:r>
+        <w:rPr>
+          <w:rFonts w:ascii="Courier New" w:hAnsi="Courier New" w:cs="Courier New"/>
+          <w:color w:val="228B22"/>
+          <w:sz w:val="20"/>
+          <w:szCs w:val="20"/>
+        </w:rPr>
+        <w:t>% Pull out first 1000 random integers</w:t>
+      </w:r>
+    </w:p>
+    <w:p>
+      <w:pPr>
+        <w:autoSpaceDE w:val="0"/>
+        <w:autoSpaceDN w:val="0"/>
+        <w:adjustRightInd w:val="0"/>
+        <w:spacing w:after="0" w:line="240" w:lineRule="auto"/>
+        <w:rPr>
+          <w:rFonts w:ascii="Courier New" w:hAnsi="Courier New" w:cs="Courier New"/>
+          <w:sz w:val="24"/>
+          <w:szCs w:val="24"/>
+        </w:rPr>
+      </w:pPr>
+      <w:proofErr w:type="spellStart"/>
+      <w:r>
+        <w:rPr>
+          <w:rFonts w:ascii="Courier New" w:hAnsi="Courier New" w:cs="Courier New"/>
+          <w:color w:val="000000"/>
+          <w:sz w:val="20"/>
+          <w:szCs w:val="20"/>
+        </w:rPr>
+        <w:t>training_set</w:t>
+      </w:r>
+      <w:proofErr w:type="spellEnd"/>
+      <w:r>
+        <w:rPr>
+          <w:rFonts w:ascii="Courier New" w:hAnsi="Courier New" w:cs="Courier New"/>
+          <w:color w:val="000000"/>
+          <w:sz w:val="20"/>
+          <w:szCs w:val="20"/>
+        </w:rPr>
+        <w:t xml:space="preserve"> = d1(</w:t>
+      </w:r>
+      <w:proofErr w:type="spellStart"/>
+      <w:r>
+        <w:rPr>
+          <w:rFonts w:ascii="Courier New" w:hAnsi="Courier New" w:cs="Courier New"/>
+          <w:color w:val="000000"/>
+          <w:sz w:val="20"/>
+          <w:szCs w:val="20"/>
+        </w:rPr>
+        <w:t>train_</w:t>
+      </w:r>
+      <w:proofErr w:type="gramStart"/>
+      <w:r>
+        <w:rPr>
+          <w:rFonts w:ascii="Courier New" w:hAnsi="Courier New" w:cs="Courier New"/>
+          <w:color w:val="000000"/>
+          <w:sz w:val="20"/>
+          <w:szCs w:val="20"/>
+        </w:rPr>
+        <w:t>idx</w:t>
+      </w:r>
+      <w:proofErr w:type="spellEnd"/>
+      <w:r>
+        <w:rPr>
+          <w:rFonts w:ascii="Courier New" w:hAnsi="Courier New" w:cs="Courier New"/>
+          <w:color w:val="000000"/>
+          <w:sz w:val="20"/>
+          <w:szCs w:val="20"/>
+        </w:rPr>
+        <w:t>,:)</w:t>
+      </w:r>
+      <w:proofErr w:type="gramEnd"/>
+      <w:r>
+        <w:rPr>
+          <w:rFonts w:ascii="Courier New" w:hAnsi="Courier New" w:cs="Courier New"/>
+          <w:color w:val="000000"/>
+          <w:sz w:val="20"/>
+          <w:szCs w:val="20"/>
+        </w:rPr>
+        <w:t>;</w:t>
+      </w:r>
     </w:p>
     <w:p>
       <w:pPr>
@@ -512,154 +908,302 @@
           <w:szCs w:val="24"/>
         </w:rPr>
       </w:pPr>
+    </w:p>
+    <w:p>
+      <w:pPr>
+        <w:pStyle w:val="ListParagraph"/>
+        <w:numPr>
+          <w:ilvl w:val="0"/>
+          <w:numId w:val="1"/>
+        </w:numPr>
+      </w:pPr>
+      <w:r>
+        <w:t xml:space="preserve">(20) </w:t>
+      </w:r>
+      <w:r>
+        <w:t xml:space="preserve">Use the training set to learn </w:t>
+      </w:r>
+      <w:r>
+        <w:t xml:space="preserve">decision trees (use </w:t>
+      </w:r>
       <w:proofErr w:type="spellStart"/>
       <w:r>
-        <w:rPr>
-          <w:rFonts w:ascii="Courier New" w:hAnsi="Courier New" w:cs="Courier New"/>
-          <w:color w:val="000000"/>
-          <w:sz w:val="20"/>
-          <w:szCs w:val="20"/>
-        </w:rPr>
-        <w:t>rand_i</w:t>
-      </w:r>
-      <w:r>
-        <w:rPr>
-          <w:rFonts w:ascii="Courier New" w:hAnsi="Courier New" w:cs="Courier New"/>
-          <w:color w:val="000000"/>
-          <w:sz w:val="20"/>
-          <w:szCs w:val="20"/>
-        </w:rPr>
-        <w:t>dx</w:t>
+        <w:t>fitctree</w:t>
       </w:r>
       <w:proofErr w:type="spellEnd"/>
       <w:r>
-        <w:rPr>
-          <w:rFonts w:ascii="Courier New" w:hAnsi="Courier New" w:cs="Courier New"/>
-          <w:color w:val="000000"/>
-          <w:sz w:val="20"/>
-          <w:szCs w:val="20"/>
-        </w:rPr>
-        <w:t xml:space="preserve"> = </w:t>
+        <w:t xml:space="preserve"> command) by varying the parameter that controls the minimum number of records in a leaf node. For this parameter use</w:t>
+      </w:r>
+      <w:r>
+        <w:t xml:space="preserve"> the values of 5, 25, and </w:t>
+      </w:r>
+      <w:r>
+        <w:t>5</w:t>
+      </w:r>
+      <w:r>
+        <w:t>0</w:t>
+      </w:r>
+      <w:r>
+        <w:t xml:space="preserve">.  </w:t>
+      </w:r>
+      <w:r>
+        <w:t xml:space="preserve">For each generated tree show its graph schematic (print it from </w:t>
       </w:r>
       <w:proofErr w:type="spellStart"/>
       <w:r>
-        <w:rPr>
-          <w:rFonts w:ascii="Courier New" w:hAnsi="Courier New" w:cs="Courier New"/>
-          <w:color w:val="000000"/>
-          <w:sz w:val="20"/>
-          <w:szCs w:val="20"/>
-        </w:rPr>
-        <w:t>randi</w:t>
+        <w:t>Matlab</w:t>
       </w:r>
       <w:proofErr w:type="spellEnd"/>
       <w:r>
-        <w:rPr>
-          <w:rFonts w:ascii="Courier New" w:hAnsi="Courier New" w:cs="Courier New"/>
-          <w:color w:val="000000"/>
-          <w:sz w:val="20"/>
-          <w:szCs w:val="20"/>
-        </w:rPr>
-        <w:t>(length</w:t>
-      </w:r>
-      <w:r>
-        <w:rPr>
-          <w:rFonts w:ascii="Courier New" w:hAnsi="Courier New" w:cs="Courier New"/>
-          <w:color w:val="000000"/>
-          <w:sz w:val="20"/>
-          <w:szCs w:val="20"/>
-        </w:rPr>
-        <w:t>(d1),1000,1);</w:t>
-      </w:r>
-    </w:p>
-    <w:p>
-      <w:pPr>
-        <w:pStyle w:val="ListParagraph"/>
-        <w:autoSpaceDE w:val="0"/>
-        <w:autoSpaceDN w:val="0"/>
-        <w:adjustRightInd w:val="0"/>
-        <w:spacing w:after="0" w:line="240" w:lineRule="auto"/>
+        <w:t>), and report: (</w:t>
+      </w:r>
+      <w:proofErr w:type="spellStart"/>
+      <w:r>
+        <w:t>i</w:t>
+      </w:r>
+      <w:proofErr w:type="spellEnd"/>
+      <w:r>
+        <w:t xml:space="preserve">) number of leaf nodes, (ii) the longest path from the root to a leaf node, its </w:t>
+      </w:r>
+      <w:r>
+        <w:t>population, and</w:t>
+      </w:r>
+      <w:r>
+        <w:t xml:space="preserve"> its class purity. </w:t>
+      </w:r>
+    </w:p>
+    <w:p>
+      <w:pPr>
+        <w:pStyle w:val="ListParagraph"/>
+        <w:numPr>
+          <w:ilvl w:val="1"/>
+          <w:numId w:val="1"/>
+        </w:numPr>
+      </w:pPr>
+      <w:r>
+        <w:t>Min leaf node size = 5</w:t>
+      </w:r>
+    </w:p>
+    <w:p>
+      <w:pPr>
+        <w:pStyle w:val="ListParagraph"/>
+        <w:ind w:left="-1170"/>
+      </w:pPr>
+    </w:p>
+    <w:p>
+      <w:pPr>
+        <w:pStyle w:val="ListParagraph"/>
+        <w:ind w:left="-1170"/>
+      </w:pPr>
+    </w:p>
+    <w:p>
+      <w:pPr>
+        <w:pStyle w:val="ListParagraph"/>
+        <w:numPr>
+          <w:ilvl w:val="2"/>
+          <w:numId w:val="1"/>
+        </w:numPr>
+        <w:ind w:left="1530"/>
+      </w:pPr>
+      <w:r>
+        <w:lastRenderedPageBreak/>
+        <w:t xml:space="preserve">Number of leaf nodes: </w:t>
+      </w:r>
+    </w:p>
+    <w:p>
+      <w:pPr>
+        <w:pStyle w:val="ListParagraph"/>
+        <w:numPr>
+          <w:ilvl w:val="2"/>
+          <w:numId w:val="1"/>
+        </w:numPr>
+        <w:ind w:left="1530"/>
+      </w:pPr>
+      <w:r>
+        <w:t>Longest path from root to a leaf node:</w:t>
+      </w:r>
+    </w:p>
+    <w:p>
+      <w:pPr>
+        <w:pStyle w:val="ListParagraph"/>
+        <w:numPr>
+          <w:ilvl w:val="2"/>
+          <w:numId w:val="1"/>
+        </w:numPr>
+        <w:ind w:left="1530"/>
+      </w:pPr>
+      <w:r>
+        <w:t>Population:</w:t>
+      </w:r>
+    </w:p>
+    <w:p>
+      <w:pPr>
+        <w:pStyle w:val="ListParagraph"/>
+        <w:numPr>
+          <w:ilvl w:val="2"/>
+          <w:numId w:val="1"/>
+        </w:numPr>
+        <w:ind w:left="1530"/>
+      </w:pPr>
+      <w:r>
+        <w:t>Class Purity:</w:t>
+      </w:r>
+    </w:p>
+    <w:p>
+      <w:pPr>
+        <w:pStyle w:val="ListParagraph"/>
+        <w:numPr>
+          <w:ilvl w:val="1"/>
+          <w:numId w:val="1"/>
+        </w:numPr>
+      </w:pPr>
+      <w:r>
+        <w:t>Min leaf node size = 25</w:t>
+      </w:r>
+    </w:p>
+    <w:p>
+      <w:pPr>
+        <w:pStyle w:val="ListParagraph"/>
+      </w:pPr>
+    </w:p>
+    <w:p>
+      <w:pPr>
+        <w:pStyle w:val="ListParagraph"/>
+        <w:numPr>
+          <w:ilvl w:val="2"/>
+          <w:numId w:val="1"/>
+        </w:numPr>
+        <w:ind w:left="1530"/>
+      </w:pPr>
+      <w:r>
+        <w:t xml:space="preserve">Number of leaf nodes: </w:t>
+      </w:r>
+    </w:p>
+    <w:p>
+      <w:pPr>
+        <w:pStyle w:val="ListParagraph"/>
+        <w:numPr>
+          <w:ilvl w:val="2"/>
+          <w:numId w:val="1"/>
+        </w:numPr>
+        <w:ind w:left="1530"/>
+      </w:pPr>
+      <w:r>
+        <w:t>Longest path from root to a leaf node:</w:t>
+      </w:r>
+    </w:p>
+    <w:p>
+      <w:pPr>
+        <w:pStyle w:val="ListParagraph"/>
+        <w:numPr>
+          <w:ilvl w:val="2"/>
+          <w:numId w:val="1"/>
+        </w:numPr>
+        <w:ind w:left="1530"/>
+      </w:pPr>
+      <w:r>
+        <w:t>Population:</w:t>
+      </w:r>
+    </w:p>
+    <w:p>
+      <w:pPr>
+        <w:pStyle w:val="ListParagraph"/>
+        <w:numPr>
+          <w:ilvl w:val="2"/>
+          <w:numId w:val="1"/>
+        </w:numPr>
+        <w:ind w:left="1530"/>
+      </w:pPr>
+      <w:r>
+        <w:t xml:space="preserve">Class Purity: </w:t>
+      </w:r>
+    </w:p>
+    <w:p>
+      <w:pPr>
+        <w:pStyle w:val="ListParagraph"/>
+        <w:ind w:left="1530"/>
+      </w:pPr>
+    </w:p>
+    <w:p>
+      <w:pPr>
+        <w:pStyle w:val="ListParagraph"/>
+        <w:numPr>
+          <w:ilvl w:val="1"/>
+          <w:numId w:val="1"/>
+        </w:numPr>
+      </w:pPr>
+      <w:r>
+        <w:t>Min leaf node size = 50</w:t>
+      </w:r>
+    </w:p>
+    <w:p>
+      <w:pPr>
+        <w:pStyle w:val="ListParagraph"/>
         <w:ind w:left="825"/>
-        <w:rPr>
-          <w:rFonts w:ascii="Courier New" w:hAnsi="Courier New" w:cs="Courier New"/>
-          <w:color w:val="000000"/>
-          <w:sz w:val="20"/>
-          <w:szCs w:val="20"/>
-        </w:rPr>
-      </w:pPr>
-      <w:proofErr w:type="spellStart"/>
-      <w:r>
-        <w:rPr>
-          <w:rFonts w:ascii="Courier New" w:hAnsi="Courier New" w:cs="Courier New"/>
-          <w:color w:val="000000"/>
-          <w:sz w:val="20"/>
-          <w:szCs w:val="20"/>
-        </w:rPr>
-        <w:t>training_set</w:t>
-      </w:r>
-      <w:proofErr w:type="spellEnd"/>
-      <w:r>
-        <w:rPr>
-          <w:rFonts w:ascii="Courier New" w:hAnsi="Courier New" w:cs="Courier New"/>
-          <w:color w:val="000000"/>
-          <w:sz w:val="20"/>
-          <w:szCs w:val="20"/>
-        </w:rPr>
-        <w:t xml:space="preserve"> = d1(</w:t>
-      </w:r>
-      <w:proofErr w:type="spellStart"/>
-      <w:r>
-        <w:rPr>
-          <w:rFonts w:ascii="Courier New" w:hAnsi="Courier New" w:cs="Courier New"/>
-          <w:color w:val="000000"/>
-          <w:sz w:val="20"/>
-          <w:szCs w:val="20"/>
-        </w:rPr>
-        <w:t>rand_</w:t>
-      </w:r>
-      <w:proofErr w:type="gramStart"/>
-      <w:r>
-        <w:rPr>
-          <w:rFonts w:ascii="Courier New" w:hAnsi="Courier New" w:cs="Courier New"/>
-          <w:color w:val="000000"/>
-          <w:sz w:val="20"/>
-          <w:szCs w:val="20"/>
-        </w:rPr>
-        <w:t>idx</w:t>
-      </w:r>
-      <w:proofErr w:type="spellEnd"/>
-      <w:r>
-        <w:rPr>
-          <w:rFonts w:ascii="Courier New" w:hAnsi="Courier New" w:cs="Courier New"/>
-          <w:color w:val="000000"/>
-          <w:sz w:val="20"/>
-          <w:szCs w:val="20"/>
-        </w:rPr>
-        <w:t>,:)</w:t>
-      </w:r>
-      <w:proofErr w:type="gramEnd"/>
-      <w:r>
-        <w:rPr>
-          <w:rFonts w:ascii="Courier New" w:hAnsi="Courier New" w:cs="Courier New"/>
-          <w:color w:val="000000"/>
-          <w:sz w:val="20"/>
-          <w:szCs w:val="20"/>
-        </w:rPr>
-        <w:t>;</w:t>
-      </w:r>
-    </w:p>
-    <w:p>
-      <w:pPr>
-        <w:pStyle w:val="ListParagraph"/>
-        <w:autoSpaceDE w:val="0"/>
-        <w:autoSpaceDN w:val="0"/>
-        <w:adjustRightInd w:val="0"/>
-        <w:spacing w:after="0" w:line="240" w:lineRule="auto"/>
+      </w:pPr>
+    </w:p>
+    <w:p>
+      <w:pPr>
+        <w:pStyle w:val="ListParagraph"/>
         <w:ind w:left="825"/>
-        <w:rPr>
-          <w:rFonts w:ascii="Courier New" w:hAnsi="Courier New" w:cs="Courier New"/>
-          <w:sz w:val="24"/>
-          <w:szCs w:val="24"/>
-        </w:rPr>
+      </w:pPr>
+    </w:p>
+    <w:p>
+      <w:pPr>
+        <w:pStyle w:val="ListParagraph"/>
+        <w:numPr>
+          <w:ilvl w:val="2"/>
+          <w:numId w:val="1"/>
+        </w:numPr>
+        <w:ind w:left="1530"/>
+      </w:pPr>
+      <w:r>
+        <w:t xml:space="preserve">Number of leaf nodes: </w:t>
+      </w:r>
+    </w:p>
+    <w:p>
+      <w:pPr>
+        <w:pStyle w:val="ListParagraph"/>
+        <w:numPr>
+          <w:ilvl w:val="2"/>
+          <w:numId w:val="1"/>
+        </w:numPr>
+        <w:ind w:left="1530"/>
+      </w:pPr>
+      <w:r>
+        <w:t>Longest path from root to a leaf node:</w:t>
+      </w:r>
+    </w:p>
+    <w:p>
+      <w:pPr>
+        <w:pStyle w:val="ListParagraph"/>
+        <w:numPr>
+          <w:ilvl w:val="2"/>
+          <w:numId w:val="1"/>
+        </w:numPr>
+        <w:ind w:left="1530"/>
+      </w:pPr>
+      <w:r>
+        <w:t>Population:</w:t>
+      </w:r>
+    </w:p>
+    <w:p>
+      <w:pPr>
+        <w:pStyle w:val="ListParagraph"/>
+        <w:numPr>
+          <w:ilvl w:val="2"/>
+          <w:numId w:val="1"/>
+        </w:numPr>
+        <w:ind w:left="1530"/>
+      </w:pPr>
+      <w:r>
+        <w:t>Class Purity:</w:t>
+      </w:r>
+    </w:p>
+    <w:p>
+      <w:pPr>
+        <w:pStyle w:val="ListParagraph"/>
+        <w:ind w:left="1530"/>
       </w:pPr>
     </w:p>
     <w:p>
@@ -671,137 +1215,7 @@
         </w:numPr>
       </w:pPr>
       <w:r>
-        <w:t xml:space="preserve">(20) </w:t>
-      </w:r>
-      <w:r>
-        <w:t xml:space="preserve">Use the training set to learn </w:t>
-      </w:r>
-      <w:r>
-        <w:t xml:space="preserve">decision trees (use </w:t>
-      </w:r>
-      <w:proofErr w:type="spellStart"/>
-      <w:r>
-        <w:t>fitctree</w:t>
-      </w:r>
-      <w:proofErr w:type="spellEnd"/>
-      <w:r>
-        <w:t xml:space="preserve"> command) by varying the parameter that controls the minimum number of records in a leaf node. For this parameter use</w:t>
-      </w:r>
-      <w:r>
-        <w:t xml:space="preserve"> the values of 5, 25, and </w:t>
-      </w:r>
-      <w:r>
-        <w:t>5</w:t>
-      </w:r>
-      <w:r>
-        <w:t>0</w:t>
-      </w:r>
-      <w:r>
-        <w:t xml:space="preserve">.  </w:t>
-      </w:r>
-      <w:r>
-        <w:t xml:space="preserve">For each generated tree show its graph schematic (print it from </w:t>
-      </w:r>
-      <w:proofErr w:type="spellStart"/>
-      <w:r>
-        <w:t>Matlab</w:t>
-      </w:r>
-      <w:proofErr w:type="spellEnd"/>
-      <w:r>
-        <w:t>), and report: (</w:t>
-      </w:r>
-      <w:proofErr w:type="spellStart"/>
-      <w:r>
-        <w:t>i</w:t>
-      </w:r>
-      <w:proofErr w:type="spellEnd"/>
-      <w:r>
-        <w:t xml:space="preserve">) number of leaf nodes, (ii) the longest path from the root to a leaf node, its </w:t>
-      </w:r>
-      <w:proofErr w:type="gramStart"/>
-      <w:r>
-        <w:t>population,  and</w:t>
-      </w:r>
-      <w:proofErr w:type="gramEnd"/>
-      <w:r>
-        <w:t xml:space="preserve"> its class purity. </w:t>
-      </w:r>
-    </w:p>
-    <w:p>
-      <w:pPr>
-        <w:pStyle w:val="ListParagraph"/>
-        <w:numPr>
-          <w:ilvl w:val="1"/>
-          <w:numId w:val="1"/>
-        </w:numPr>
-      </w:pPr>
-      <w:r>
-        <w:t>Min leaf node size = 5</w:t>
-      </w:r>
-    </w:p>
-    <w:p>
-      <w:pPr>
-        <w:pStyle w:val="ListParagraph"/>
-        <w:ind w:left="-1170"/>
-      </w:pPr>
-    </w:p>
-    <w:p>
-      <w:pPr>
-        <w:pStyle w:val="ListParagraph"/>
-        <w:numPr>
-          <w:ilvl w:val="1"/>
-          <w:numId w:val="1"/>
-        </w:numPr>
-      </w:pPr>
-      <w:r>
-        <w:lastRenderedPageBreak/>
-        <w:t>Min leaf node size = 25</w:t>
-      </w:r>
-    </w:p>
-    <w:p>
-      <w:pPr>
-        <w:pStyle w:val="ListParagraph"/>
-      </w:pPr>
-    </w:p>
-    <w:p>
-      <w:pPr>
-        <w:pStyle w:val="ListParagraph"/>
-        <w:ind w:left="825"/>
-      </w:pPr>
-    </w:p>
-    <w:p>
-      <w:pPr>
-        <w:pStyle w:val="ListParagraph"/>
-      </w:pPr>
-    </w:p>
-    <w:p>
-      <w:pPr>
-        <w:pStyle w:val="ListParagraph"/>
-        <w:numPr>
-          <w:ilvl w:val="1"/>
-          <w:numId w:val="1"/>
-        </w:numPr>
-      </w:pPr>
-      <w:r>
-        <w:t>Min leaf node size = 50</w:t>
-      </w:r>
-    </w:p>
-    <w:p/>
-    <w:p>
-      <w:pPr>
-        <w:pStyle w:val="ListParagraph"/>
-        <w:numPr>
-          <w:ilvl w:val="0"/>
-          <w:numId w:val="1"/>
-        </w:numPr>
-      </w:pPr>
-      <w:r>
-        <w:t>(40) Test each of the trees generated in #7 with the test dataset and generate (and show) the confusion matrix. For each tree compute the accuracy, precision, and recall values. Give an interpretation of these performance numbers individually and also in the context of changes to these numbers as th</w:t>
-      </w:r>
-      <w:bookmarkStart w:id="0" w:name="_GoBack"/>
-      <w:bookmarkEnd w:id="0"/>
-      <w:r>
-        <w:t>e size of the decision tree changes.</w:t>
+        <w:t>(40) Test each of the trees generated in #7 with the test dataset and generate (and show) the confusion matrix. For each tree compute the accuracy, precision, and recall values. Give an interpretation of these performance numbers individually and also in the context of changes to these numbers as the size of the decision tree changes.</w:t>
       </w:r>
     </w:p>
     <w:sectPr>
@@ -819,7 +1233,7 @@
   <w:abstractNum w:abstractNumId="0" w15:restartNumberingAfterBreak="0">
     <w:nsid w:val="441F0BF9"/>
     <w:multiLevelType w:val="hybridMultilevel"/>
-    <w:tmpl w:val="0F34B34C"/>
+    <w:tmpl w:val="59405750"/>
     <w:lvl w:ilvl="0" w:tplc="0409000F">
       <w:start w:val="1"/>
       <w:numFmt w:val="decimal"/>
@@ -838,7 +1252,7 @@
         <w:ind w:left="1545" w:hanging="360"/>
       </w:pPr>
     </w:lvl>
-    <w:lvl w:ilvl="2" w:tplc="0409001B" w:tentative="1">
+    <w:lvl w:ilvl="2" w:tplc="0409001B">
       <w:start w:val="1"/>
       <w:numFmt w:val="lowerRoman"/>
       <w:lvlText w:val="%3."/>

</xml_diff>

<commit_message>
Created plots and added to document.
</commit_message>
<xml_diff>
--- a/HW2.docx
+++ b/HW2.docx
@@ -48,8 +48,6 @@
       <w:r>
         <w:t>Richard Rossi</w:t>
       </w:r>
-      <w:bookmarkStart w:id="0" w:name="_GoBack"/>
-      <w:bookmarkEnd w:id="0"/>
     </w:p>
     <w:p>
       <w:pPr>
@@ -242,7 +240,40 @@
     </w:p>
     <w:p>
       <w:r>
-        <w:t>??</w:t>
+        <w:t>Attribute 1 has a middle of the pack variance, not very spread out but not closely packed either. It has the best covariance with attributes 2 and 3, but shows a negative relationship with attribute 3.</w:t>
+      </w:r>
+    </w:p>
+    <w:p>
+      <w:r>
+        <w:t>Attribute 2 has the greatest variance, so the values are very spread out. It has a largest negative covariance with attribute 3, indicating a strong negative relationship. It has the largest covariance with the class label, indicating the best relationship (however, it is negative).</w:t>
+      </w:r>
+    </w:p>
+    <w:p>
+      <w:r>
+        <w:t xml:space="preserve">Attribute 3 has a largest variance, so the data is spread out. It has a strong negative relationship with attribute 2. It does not have a </w:t>
+      </w:r>
+      <w:r>
+        <w:t>strong relationship with class label, so it would not be a good separator.</w:t>
+      </w:r>
+    </w:p>
+    <w:p>
+      <w:r>
+        <w:t xml:space="preserve">Attribute 4 has </w:t>
+      </w:r>
+      <w:r>
+        <w:t>pretty low variance, so the data isn’t very spread out. It doesn’t have any particularly strong or weak relationships with the over variables, except the class label. Attribute 4 has the weakest relationship with the class label.</w:t>
+      </w:r>
+    </w:p>
+    <w:p>
+      <w:r>
+        <w:lastRenderedPageBreak/>
+        <w:t xml:space="preserve">The class label has the lowest variance, but this is probably due to only having two possible values. </w:t>
+      </w:r>
+      <w:r>
+        <w:t xml:space="preserve">It has the greatest relationship with </w:t>
+      </w:r>
+      <w:r>
+        <w:t>attribute 2 (however negative). It has the weakest relationship with attribute 4.</w:t>
       </w:r>
     </w:p>
     <w:p>
@@ -254,6 +285,9 @@
         </w:numPr>
       </w:pPr>
       <w:r>
+        <w:t xml:space="preserve"> </w:t>
+      </w:r>
+      <w:r>
         <w:t xml:space="preserve">(6) </w:t>
       </w:r>
       <w:r>
@@ -285,7 +319,6 @@
         <w:rPr>
           <w:noProof/>
         </w:rPr>
-        <w:lastRenderedPageBreak/>
         <w:drawing>
           <wp:inline distT="0" distB="0" distL="0" distR="0">
             <wp:extent cx="5334000" cy="4000500"/>
@@ -994,7 +1027,142 @@
       <w:pPr>
         <w:pStyle w:val="ListParagraph"/>
         <w:ind w:left="-1170"/>
-      </w:pPr>
+        <w:jc w:val="center"/>
+      </w:pPr>
+      <w:r>
+        <w:rPr>
+          <w:noProof/>
+        </w:rPr>
+        <w:lastRenderedPageBreak/>
+        <mc:AlternateContent>
+          <mc:Choice Requires="wps">
+            <w:drawing>
+              <wp:anchor distT="0" distB="0" distL="114300" distR="114300" simplePos="0" relativeHeight="251659264" behindDoc="0" locked="0" layoutInCell="1" allowOverlap="1" wp14:anchorId="70EC2F7E" wp14:editId="2FE6EBE9">
+                <wp:simplePos x="0" y="0"/>
+                <wp:positionH relativeFrom="column">
+                  <wp:posOffset>4857751</wp:posOffset>
+                </wp:positionH>
+                <wp:positionV relativeFrom="paragraph">
+                  <wp:posOffset>2590800</wp:posOffset>
+                </wp:positionV>
+                <wp:extent cx="419100" cy="323850"/>
+                <wp:effectExtent l="0" t="0" r="19050" b="19050"/>
+                <wp:wrapNone/>
+                <wp:docPr id="6" name="Oval 6"/>
+                <wp:cNvGraphicFramePr/>
+                <a:graphic xmlns:a="http://schemas.openxmlformats.org/drawingml/2006/main">
+                  <a:graphicData uri="http://schemas.microsoft.com/office/word/2010/wordprocessingShape">
+                    <wps:wsp>
+                      <wps:cNvSpPr/>
+                      <wps:spPr>
+                        <a:xfrm>
+                          <a:off x="0" y="0"/>
+                          <a:ext cx="419100" cy="323850"/>
+                        </a:xfrm>
+                        <a:prstGeom prst="ellipse">
+                          <a:avLst/>
+                        </a:prstGeom>
+                        <a:noFill/>
+                        <a:ln>
+                          <a:solidFill>
+                            <a:schemeClr val="tx1"/>
+                          </a:solidFill>
+                        </a:ln>
+                      </wps:spPr>
+                      <wps:style>
+                        <a:lnRef idx="2">
+                          <a:schemeClr val="accent1">
+                            <a:shade val="50000"/>
+                          </a:schemeClr>
+                        </a:lnRef>
+                        <a:fillRef idx="1">
+                          <a:schemeClr val="accent1"/>
+                        </a:fillRef>
+                        <a:effectRef idx="0">
+                          <a:schemeClr val="accent1"/>
+                        </a:effectRef>
+                        <a:fontRef idx="minor">
+                          <a:schemeClr val="lt1"/>
+                        </a:fontRef>
+                      </wps:style>
+                      <wps:bodyPr rot="0" spcFirstLastPara="0" vertOverflow="overflow" horzOverflow="overflow" vert="horz" wrap="square" lIns="91440" tIns="45720" rIns="91440" bIns="45720" numCol="1" spcCol="0" rtlCol="0" fromWordArt="0" anchor="ctr" anchorCtr="0" forceAA="0" compatLnSpc="1">
+                        <a:prstTxWarp prst="textNoShape">
+                          <a:avLst/>
+                        </a:prstTxWarp>
+                        <a:noAutofit/>
+                      </wps:bodyPr>
+                    </wps:wsp>
+                  </a:graphicData>
+                </a:graphic>
+                <wp14:sizeRelH relativeFrom="margin">
+                  <wp14:pctWidth>0</wp14:pctWidth>
+                </wp14:sizeRelH>
+                <wp14:sizeRelV relativeFrom="margin">
+                  <wp14:pctHeight>0</wp14:pctHeight>
+                </wp14:sizeRelV>
+              </wp:anchor>
+            </w:drawing>
+          </mc:Choice>
+          <mc:Fallback>
+            <w:pict>
+              <v:oval w14:anchorId="1B259D41" id="Oval 6" o:spid="_x0000_s1026" style="position:absolute;margin-left:382.5pt;margin-top:204pt;width:33pt;height:25.5pt;z-index:251659264;visibility:visible;mso-wrap-style:square;mso-width-percent:0;mso-height-percent:0;mso-wrap-distance-left:9pt;mso-wrap-distance-top:0;mso-wrap-distance-right:9pt;mso-wrap-distance-bottom:0;mso-position-horizontal:absolute;mso-position-horizontal-relative:text;mso-position-vertical:absolute;mso-position-vertical-relative:text;mso-width-percent:0;mso-height-percent:0;mso-width-relative:margin;mso-height-relative:margin;v-text-anchor:middle" o:gfxdata="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" filled="f" strokecolor="black [3213]" strokeweight="2pt"/>
+            </w:pict>
+          </mc:Fallback>
+        </mc:AlternateContent>
+      </w:r>
+      <w:r>
+        <w:rPr>
+          <w:noProof/>
+        </w:rPr>
+        <w:drawing>
+          <wp:inline distT="0" distB="0" distL="0" distR="0" wp14:anchorId="48F51C4A" wp14:editId="7E4B2A21">
+            <wp:extent cx="7376555" cy="2939415"/>
+            <wp:effectExtent l="0" t="0" r="0" b="0"/>
+            <wp:docPr id="3" name="Picture 3" descr="C:\Users\richa\AppData\Local\Microsoft\Windows\INetCacheContent.Word\CTree_5.jpg"/>
+            <wp:cNvGraphicFramePr>
+              <a:graphicFrameLocks xmlns:a="http://schemas.openxmlformats.org/drawingml/2006/main" noChangeAspect="1"/>
+            </wp:cNvGraphicFramePr>
+            <a:graphic xmlns:a="http://schemas.openxmlformats.org/drawingml/2006/main">
+              <a:graphicData uri="http://schemas.openxmlformats.org/drawingml/2006/picture">
+                <pic:pic xmlns:pic="http://schemas.openxmlformats.org/drawingml/2006/picture">
+                  <pic:nvPicPr>
+                    <pic:cNvPr id="0" name="Picture 1" descr="C:\Users\richa\AppData\Local\Microsoft\Windows\INetCacheContent.Word\CTree_5.jpg"/>
+                    <pic:cNvPicPr>
+                      <a:picLocks noChangeAspect="1" noChangeArrowheads="1"/>
+                    </pic:cNvPicPr>
+                  </pic:nvPicPr>
+                  <pic:blipFill>
+                    <a:blip r:embed="rId10">
+                      <a:extLst>
+                        <a:ext uri="{28A0092B-C50C-407E-A947-70E740481C1C}">
+                          <a14:useLocalDpi xmlns:a14="http://schemas.microsoft.com/office/drawing/2010/main" val="0"/>
+                        </a:ext>
+                      </a:extLst>
+                    </a:blip>
+                    <a:srcRect/>
+                    <a:stretch>
+                      <a:fillRect/>
+                    </a:stretch>
+                  </pic:blipFill>
+                  <pic:spPr bwMode="auto">
+                    <a:xfrm>
+                      <a:off x="0" y="0"/>
+                      <a:ext cx="7385400" cy="2942940"/>
+                    </a:xfrm>
+                    <a:prstGeom prst="rect">
+                      <a:avLst/>
+                    </a:prstGeom>
+                    <a:noFill/>
+                    <a:ln>
+                      <a:noFill/>
+                    </a:ln>
+                  </pic:spPr>
+                </pic:pic>
+              </a:graphicData>
+            </a:graphic>
+          </wp:inline>
+        </w:drawing>
+      </w:r>
     </w:p>
     <w:p>
       <w:pPr>
@@ -1003,11 +1171,660 @@
           <w:ilvl w:val="2"/>
           <w:numId w:val="1"/>
         </w:numPr>
+        <w:ind w:left="2070"/>
+      </w:pPr>
+      <w:r>
+        <w:t xml:space="preserve">Number of leaf nodes: </w:t>
+      </w:r>
+      <w:r>
+        <w:t>18</w:t>
+      </w:r>
+    </w:p>
+    <w:p>
+      <w:pPr>
+        <w:pStyle w:val="ListParagraph"/>
+        <w:numPr>
+          <w:ilvl w:val="2"/>
+          <w:numId w:val="1"/>
+        </w:numPr>
+        <w:ind w:left="2070"/>
+      </w:pPr>
+      <w:r>
+        <w:t>Longest path from root to a leaf node:</w:t>
+      </w:r>
+      <w:r>
+        <w:t xml:space="preserve"> 6</w:t>
+      </w:r>
+    </w:p>
+    <w:p>
+      <w:pPr>
+        <w:pStyle w:val="ListParagraph"/>
+        <w:numPr>
+          <w:ilvl w:val="2"/>
+          <w:numId w:val="1"/>
+        </w:numPr>
+        <w:ind w:left="2070"/>
+      </w:pPr>
+      <w:r>
+        <w:t>Population:</w:t>
+      </w:r>
+      <w:r>
+        <w:t xml:space="preserve"> 12</w:t>
+      </w:r>
+    </w:p>
+    <w:p>
+      <w:pPr>
+        <w:pStyle w:val="ListParagraph"/>
+        <w:numPr>
+          <w:ilvl w:val="2"/>
+          <w:numId w:val="1"/>
+        </w:numPr>
+        <w:ind w:left="2070"/>
+      </w:pPr>
+      <w:r>
+        <w:t>Class Purity:</w:t>
+      </w:r>
+      <w:r>
+        <w:t xml:space="preserve"> 100%</w:t>
+      </w:r>
+    </w:p>
+    <w:p>
+      <w:pPr>
+        <w:pStyle w:val="ListParagraph"/>
         <w:ind w:left="1530"/>
       </w:pPr>
+    </w:p>
+    <w:p>
+      <w:pPr>
+        <w:pStyle w:val="ListParagraph"/>
+        <w:numPr>
+          <w:ilvl w:val="1"/>
+          <w:numId w:val="1"/>
+        </w:numPr>
+      </w:pPr>
+      <w:r>
+        <w:t>Min leaf node size = 25</w:t>
+      </w:r>
+    </w:p>
+    <w:p>
+      <w:pPr>
+        <w:pStyle w:val="ListParagraph"/>
+        <w:ind w:left="0"/>
+        <w:jc w:val="center"/>
+      </w:pPr>
+      <w:r>
+        <w:rPr>
+          <w:noProof/>
+        </w:rPr>
+        <mc:AlternateContent>
+          <mc:Choice Requires="wps">
+            <w:drawing>
+              <wp:anchor distT="0" distB="0" distL="114300" distR="114300" simplePos="0" relativeHeight="251661312" behindDoc="0" locked="0" layoutInCell="1" allowOverlap="1" wp14:anchorId="291463DC" wp14:editId="0E47C145">
+                <wp:simplePos x="0" y="0"/>
+                <wp:positionH relativeFrom="column">
+                  <wp:posOffset>981075</wp:posOffset>
+                </wp:positionH>
+                <wp:positionV relativeFrom="paragraph">
+                  <wp:posOffset>2830830</wp:posOffset>
+                </wp:positionV>
+                <wp:extent cx="419100" cy="323850"/>
+                <wp:effectExtent l="0" t="0" r="19050" b="19050"/>
+                <wp:wrapNone/>
+                <wp:docPr id="8" name="Oval 8"/>
+                <wp:cNvGraphicFramePr/>
+                <a:graphic xmlns:a="http://schemas.openxmlformats.org/drawingml/2006/main">
+                  <a:graphicData uri="http://schemas.microsoft.com/office/word/2010/wordprocessingShape">
+                    <wps:wsp>
+                      <wps:cNvSpPr/>
+                      <wps:spPr>
+                        <a:xfrm>
+                          <a:off x="0" y="0"/>
+                          <a:ext cx="419100" cy="323850"/>
+                        </a:xfrm>
+                        <a:prstGeom prst="ellipse">
+                          <a:avLst/>
+                        </a:prstGeom>
+                        <a:noFill/>
+                        <a:ln>
+                          <a:solidFill>
+                            <a:schemeClr val="tx1"/>
+                          </a:solidFill>
+                        </a:ln>
+                      </wps:spPr>
+                      <wps:style>
+                        <a:lnRef idx="2">
+                          <a:schemeClr val="accent1">
+                            <a:shade val="50000"/>
+                          </a:schemeClr>
+                        </a:lnRef>
+                        <a:fillRef idx="1">
+                          <a:schemeClr val="accent1"/>
+                        </a:fillRef>
+                        <a:effectRef idx="0">
+                          <a:schemeClr val="accent1"/>
+                        </a:effectRef>
+                        <a:fontRef idx="minor">
+                          <a:schemeClr val="lt1"/>
+                        </a:fontRef>
+                      </wps:style>
+                      <wps:bodyPr rot="0" spcFirstLastPara="0" vertOverflow="overflow" horzOverflow="overflow" vert="horz" wrap="square" lIns="91440" tIns="45720" rIns="91440" bIns="45720" numCol="1" spcCol="0" rtlCol="0" fromWordArt="0" anchor="ctr" anchorCtr="0" forceAA="0" compatLnSpc="1">
+                        <a:prstTxWarp prst="textNoShape">
+                          <a:avLst/>
+                        </a:prstTxWarp>
+                        <a:noAutofit/>
+                      </wps:bodyPr>
+                    </wps:wsp>
+                  </a:graphicData>
+                </a:graphic>
+                <wp14:sizeRelH relativeFrom="margin">
+                  <wp14:pctWidth>0</wp14:pctWidth>
+                </wp14:sizeRelH>
+                <wp14:sizeRelV relativeFrom="margin">
+                  <wp14:pctHeight>0</wp14:pctHeight>
+                </wp14:sizeRelV>
+              </wp:anchor>
+            </w:drawing>
+          </mc:Choice>
+          <mc:Fallback>
+            <w:pict>
+              <v:oval w14:anchorId="61B1F44F" id="Oval 8" o:spid="_x0000_s1026" style="position:absolute;margin-left:77.25pt;margin-top:222.9pt;width:33pt;height:25.5pt;z-index:251661312;visibility:visible;mso-wrap-style:square;mso-width-percent:0;mso-height-percent:0;mso-wrap-distance-left:9pt;mso-wrap-distance-top:0;mso-wrap-distance-right:9pt;mso-wrap-distance-bottom:0;mso-position-horizontal:absolute;mso-position-horizontal-relative:text;mso-position-vertical:absolute;mso-position-vertical-relative:text;mso-width-percent:0;mso-height-percent:0;mso-width-relative:margin;mso-height-relative:margin;v-text-anchor:middle" o:gfxdata="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" filled="f" strokecolor="black [3213]" strokeweight="2pt"/>
+            </w:pict>
+          </mc:Fallback>
+        </mc:AlternateContent>
+      </w:r>
+      <w:r>
+        <w:rPr>
+          <w:noProof/>
+        </w:rPr>
+        <w:drawing>
+          <wp:inline distT="0" distB="0" distL="0" distR="0" wp14:anchorId="71CE3F71" wp14:editId="1064C7EB">
+            <wp:extent cx="5943600" cy="3288949"/>
+            <wp:effectExtent l="0" t="0" r="0" b="6985"/>
+            <wp:docPr id="7" name="Picture 7" descr="C:\Users\richa\AppData\Local\Microsoft\Windows\INetCacheContent.Word\CTree_25.jpg"/>
+            <wp:cNvGraphicFramePr>
+              <a:graphicFrameLocks xmlns:a="http://schemas.openxmlformats.org/drawingml/2006/main" noChangeAspect="1"/>
+            </wp:cNvGraphicFramePr>
+            <a:graphic xmlns:a="http://schemas.openxmlformats.org/drawingml/2006/main">
+              <a:graphicData uri="http://schemas.openxmlformats.org/drawingml/2006/picture">
+                <pic:pic xmlns:pic="http://schemas.openxmlformats.org/drawingml/2006/picture">
+                  <pic:nvPicPr>
+                    <pic:cNvPr id="0" name="Picture 3" descr="C:\Users\richa\AppData\Local\Microsoft\Windows\INetCacheContent.Word\CTree_25.jpg"/>
+                    <pic:cNvPicPr>
+                      <a:picLocks noChangeAspect="1" noChangeArrowheads="1"/>
+                    </pic:cNvPicPr>
+                  </pic:nvPicPr>
+                  <pic:blipFill>
+                    <a:blip r:embed="rId11">
+                      <a:extLst>
+                        <a:ext uri="{28A0092B-C50C-407E-A947-70E740481C1C}">
+                          <a14:useLocalDpi xmlns:a14="http://schemas.microsoft.com/office/drawing/2010/main" val="0"/>
+                        </a:ext>
+                      </a:extLst>
+                    </a:blip>
+                    <a:srcRect/>
+                    <a:stretch>
+                      <a:fillRect/>
+                    </a:stretch>
+                  </pic:blipFill>
+                  <pic:spPr bwMode="auto">
+                    <a:xfrm>
+                      <a:off x="0" y="0"/>
+                      <a:ext cx="5943600" cy="3288949"/>
+                    </a:xfrm>
+                    <a:prstGeom prst="rect">
+                      <a:avLst/>
+                    </a:prstGeom>
+                    <a:noFill/>
+                    <a:ln>
+                      <a:noFill/>
+                    </a:ln>
+                  </pic:spPr>
+                </pic:pic>
+              </a:graphicData>
+            </a:graphic>
+          </wp:inline>
+        </w:drawing>
+      </w:r>
+    </w:p>
+    <w:p>
+      <w:pPr>
+        <w:pStyle w:val="ListParagraph"/>
+        <w:numPr>
+          <w:ilvl w:val="2"/>
+          <w:numId w:val="1"/>
+        </w:numPr>
+        <w:ind w:left="1530"/>
+      </w:pPr>
+      <w:r>
+        <w:t xml:space="preserve">Number of leaf nodes: </w:t>
+      </w:r>
+      <w:r>
+        <w:t>9</w:t>
+      </w:r>
+    </w:p>
+    <w:p>
+      <w:pPr>
+        <w:pStyle w:val="ListParagraph"/>
+        <w:numPr>
+          <w:ilvl w:val="2"/>
+          <w:numId w:val="1"/>
+        </w:numPr>
+        <w:ind w:left="1530"/>
+      </w:pPr>
+      <w:r>
+        <w:t>Longest path from root to a leaf node:</w:t>
+      </w:r>
+      <w:r>
+        <w:t xml:space="preserve"> 4</w:t>
+      </w:r>
+    </w:p>
+    <w:p>
+      <w:pPr>
+        <w:pStyle w:val="ListParagraph"/>
+        <w:numPr>
+          <w:ilvl w:val="2"/>
+          <w:numId w:val="1"/>
+        </w:numPr>
+        <w:ind w:left="1530"/>
+      </w:pPr>
+      <w:r>
+        <w:t>Population:</w:t>
+      </w:r>
+      <w:r>
+        <w:t xml:space="preserve"> 42</w:t>
+      </w:r>
+    </w:p>
+    <w:p>
+      <w:pPr>
+        <w:pStyle w:val="ListParagraph"/>
+        <w:numPr>
+          <w:ilvl w:val="2"/>
+          <w:numId w:val="1"/>
+        </w:numPr>
+        <w:ind w:left="1530"/>
+      </w:pPr>
+      <w:r>
+        <w:t xml:space="preserve">Class Purity: </w:t>
+      </w:r>
+      <w:r>
+        <w:t>0.976</w:t>
+      </w:r>
+    </w:p>
+    <w:p>
+      <w:pPr>
+        <w:pStyle w:val="ListParagraph"/>
+        <w:ind w:left="1530"/>
+      </w:pPr>
+    </w:p>
+    <w:p>
+      <w:pPr>
+        <w:pStyle w:val="ListParagraph"/>
+        <w:numPr>
+          <w:ilvl w:val="1"/>
+          <w:numId w:val="1"/>
+        </w:numPr>
+      </w:pPr>
+      <w:r>
+        <w:t>Min leaf node size = 50</w:t>
+      </w:r>
+    </w:p>
+    <w:p>
+      <w:pPr>
+        <w:pStyle w:val="ListParagraph"/>
+        <w:ind w:left="825"/>
+      </w:pPr>
+    </w:p>
+    <w:p>
+      <w:pPr>
+        <w:pStyle w:val="ListParagraph"/>
+        <w:ind w:left="0"/>
+        <w:jc w:val="center"/>
+      </w:pPr>
+      <w:r>
+        <w:rPr>
+          <w:noProof/>
+        </w:rPr>
+        <mc:AlternateContent>
+          <mc:Choice Requires="wps">
+            <w:drawing>
+              <wp:anchor distT="0" distB="0" distL="114300" distR="114300" simplePos="0" relativeHeight="251663360" behindDoc="0" locked="0" layoutInCell="1" allowOverlap="1" wp14:anchorId="6B1E4CC7" wp14:editId="0474540D">
+                <wp:simplePos x="0" y="0"/>
+                <wp:positionH relativeFrom="column">
+                  <wp:posOffset>2190750</wp:posOffset>
+                </wp:positionH>
+                <wp:positionV relativeFrom="paragraph">
+                  <wp:posOffset>3230880</wp:posOffset>
+                </wp:positionV>
+                <wp:extent cx="419100" cy="323850"/>
+                <wp:effectExtent l="0" t="0" r="19050" b="19050"/>
+                <wp:wrapNone/>
+                <wp:docPr id="10" name="Oval 10"/>
+                <wp:cNvGraphicFramePr/>
+                <a:graphic xmlns:a="http://schemas.openxmlformats.org/drawingml/2006/main">
+                  <a:graphicData uri="http://schemas.microsoft.com/office/word/2010/wordprocessingShape">
+                    <wps:wsp>
+                      <wps:cNvSpPr/>
+                      <wps:spPr>
+                        <a:xfrm>
+                          <a:off x="0" y="0"/>
+                          <a:ext cx="419100" cy="323850"/>
+                        </a:xfrm>
+                        <a:prstGeom prst="ellipse">
+                          <a:avLst/>
+                        </a:prstGeom>
+                        <a:noFill/>
+                        <a:ln>
+                          <a:solidFill>
+                            <a:schemeClr val="tx1"/>
+                          </a:solidFill>
+                        </a:ln>
+                      </wps:spPr>
+                      <wps:style>
+                        <a:lnRef idx="2">
+                          <a:schemeClr val="accent1">
+                            <a:shade val="50000"/>
+                          </a:schemeClr>
+                        </a:lnRef>
+                        <a:fillRef idx="1">
+                          <a:schemeClr val="accent1"/>
+                        </a:fillRef>
+                        <a:effectRef idx="0">
+                          <a:schemeClr val="accent1"/>
+                        </a:effectRef>
+                        <a:fontRef idx="minor">
+                          <a:schemeClr val="lt1"/>
+                        </a:fontRef>
+                      </wps:style>
+                      <wps:bodyPr rot="0" spcFirstLastPara="0" vertOverflow="overflow" horzOverflow="overflow" vert="horz" wrap="square" lIns="91440" tIns="45720" rIns="91440" bIns="45720" numCol="1" spcCol="0" rtlCol="0" fromWordArt="0" anchor="ctr" anchorCtr="0" forceAA="0" compatLnSpc="1">
+                        <a:prstTxWarp prst="textNoShape">
+                          <a:avLst/>
+                        </a:prstTxWarp>
+                        <a:noAutofit/>
+                      </wps:bodyPr>
+                    </wps:wsp>
+                  </a:graphicData>
+                </a:graphic>
+                <wp14:sizeRelH relativeFrom="margin">
+                  <wp14:pctWidth>0</wp14:pctWidth>
+                </wp14:sizeRelH>
+                <wp14:sizeRelV relativeFrom="margin">
+                  <wp14:pctHeight>0</wp14:pctHeight>
+                </wp14:sizeRelV>
+              </wp:anchor>
+            </w:drawing>
+          </mc:Choice>
+          <mc:Fallback>
+            <w:pict>
+              <v:oval w14:anchorId="6512B719" id="Oval 10" o:spid="_x0000_s1026" style="position:absolute;margin-left:172.5pt;margin-top:254.4pt;width:33pt;height:25.5pt;z-index:251663360;visibility:visible;mso-wrap-style:square;mso-width-percent:0;mso-height-percent:0;mso-wrap-distance-left:9pt;mso-wrap-distance-top:0;mso-wrap-distance-right:9pt;mso-wrap-distance-bottom:0;mso-position-horizontal:absolute;mso-position-horizontal-relative:text;mso-position-vertical:absolute;mso-position-vertical-relative:text;mso-width-percent:0;mso-height-percent:0;mso-width-relative:margin;mso-height-relative:margin;v-text-anchor:middle" o:gfxdata="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" filled="f" strokecolor="black [3213]" strokeweight="2pt"/>
+            </w:pict>
+          </mc:Fallback>
+        </mc:AlternateContent>
+      </w:r>
+      <w:r>
+        <w:rPr>
+          <w:noProof/>
+        </w:rPr>
+        <w:drawing>
+          <wp:inline distT="0" distB="0" distL="0" distR="0">
+            <wp:extent cx="5600700" cy="4000500"/>
+            <wp:effectExtent l="0" t="0" r="0" b="0"/>
+            <wp:docPr id="9" name="Picture 9" descr="C:\Users\richa\AppData\Local\Microsoft\Windows\INetCacheContent.Word\CTree_50.jpg"/>
+            <wp:cNvGraphicFramePr>
+              <a:graphicFrameLocks xmlns:a="http://schemas.openxmlformats.org/drawingml/2006/main" noChangeAspect="1"/>
+            </wp:cNvGraphicFramePr>
+            <a:graphic xmlns:a="http://schemas.openxmlformats.org/drawingml/2006/main">
+              <a:graphicData uri="http://schemas.openxmlformats.org/drawingml/2006/picture">
+                <pic:pic xmlns:pic="http://schemas.openxmlformats.org/drawingml/2006/picture">
+                  <pic:nvPicPr>
+                    <pic:cNvPr id="0" name="Picture 5" descr="C:\Users\richa\AppData\Local\Microsoft\Windows\INetCacheContent.Word\CTree_50.jpg"/>
+                    <pic:cNvPicPr>
+                      <a:picLocks noChangeAspect="1" noChangeArrowheads="1"/>
+                    </pic:cNvPicPr>
+                  </pic:nvPicPr>
+                  <pic:blipFill>
+                    <a:blip r:embed="rId12">
+                      <a:extLst>
+                        <a:ext uri="{28A0092B-C50C-407E-A947-70E740481C1C}">
+                          <a14:useLocalDpi xmlns:a14="http://schemas.microsoft.com/office/drawing/2010/main" val="0"/>
+                        </a:ext>
+                      </a:extLst>
+                    </a:blip>
+                    <a:srcRect/>
+                    <a:stretch>
+                      <a:fillRect/>
+                    </a:stretch>
+                  </pic:blipFill>
+                  <pic:spPr bwMode="auto">
+                    <a:xfrm>
+                      <a:off x="0" y="0"/>
+                      <a:ext cx="5600700" cy="4000500"/>
+                    </a:xfrm>
+                    <a:prstGeom prst="rect">
+                      <a:avLst/>
+                    </a:prstGeom>
+                    <a:noFill/>
+                    <a:ln>
+                      <a:noFill/>
+                    </a:ln>
+                  </pic:spPr>
+                </pic:pic>
+              </a:graphicData>
+            </a:graphic>
+          </wp:inline>
+        </w:drawing>
+      </w:r>
+    </w:p>
+    <w:p>
+      <w:pPr>
+        <w:pStyle w:val="ListParagraph"/>
+        <w:numPr>
+          <w:ilvl w:val="2"/>
+          <w:numId w:val="1"/>
+        </w:numPr>
+        <w:ind w:left="1530"/>
+      </w:pPr>
+      <w:r>
+        <w:t xml:space="preserve">Number of leaf nodes: </w:t>
+      </w:r>
+      <w:r>
+        <w:t>4</w:t>
+      </w:r>
+    </w:p>
+    <w:p>
+      <w:pPr>
+        <w:pStyle w:val="ListParagraph"/>
+        <w:numPr>
+          <w:ilvl w:val="2"/>
+          <w:numId w:val="1"/>
+        </w:numPr>
+        <w:ind w:left="1530"/>
+      </w:pPr>
+      <w:r>
+        <w:t>Longest path from root to a leaf node:</w:t>
+      </w:r>
+      <w:r>
+        <w:t xml:space="preserve"> 2</w:t>
+      </w:r>
+    </w:p>
+    <w:p>
+      <w:pPr>
+        <w:pStyle w:val="ListParagraph"/>
+        <w:numPr>
+          <w:ilvl w:val="2"/>
+          <w:numId w:val="1"/>
+        </w:numPr>
+        <w:ind w:left="1530"/>
+      </w:pPr>
+      <w:r>
+        <w:t>Population:</w:t>
+      </w:r>
+      <w:r>
+        <w:t xml:space="preserve"> 83</w:t>
+      </w:r>
+    </w:p>
+    <w:p>
+      <w:pPr>
+        <w:pStyle w:val="ListParagraph"/>
+        <w:numPr>
+          <w:ilvl w:val="2"/>
+          <w:numId w:val="1"/>
+        </w:numPr>
+        <w:ind w:left="1530"/>
+      </w:pPr>
+      <w:r>
+        <w:t>Class Purity:</w:t>
+      </w:r>
+      <w:r>
+        <w:t xml:space="preserve"> 0.795</w:t>
+      </w:r>
+    </w:p>
+    <w:p>
+      <w:pPr>
+        <w:pStyle w:val="ListParagraph"/>
+        <w:ind w:left="1530"/>
+      </w:pPr>
+    </w:p>
+    <w:p>
+      <w:pPr>
+        <w:pStyle w:val="ListParagraph"/>
+        <w:numPr>
+          <w:ilvl w:val="0"/>
+          <w:numId w:val="1"/>
+        </w:numPr>
+      </w:pPr>
+      <w:r>
+        <w:t>(40) Test each of the trees generated in #7 with the test dataset and generate (and show) the confusion matrix. For each tree compute the accuracy, precision, and recall values. Give an interpretation of these performance numbers individually and also in the context of changes to these numbers as the size of the decision tree changes.</w:t>
+      </w:r>
+    </w:p>
+    <w:p>
+      <w:pPr>
+        <w:pStyle w:val="ListParagraph"/>
+        <w:numPr>
+          <w:ilvl w:val="1"/>
+          <w:numId w:val="1"/>
+        </w:numPr>
+      </w:pPr>
+      <w:proofErr w:type="spellStart"/>
+      <w:r>
+        <w:t>Minleaf</w:t>
+      </w:r>
+      <w:proofErr w:type="spellEnd"/>
+      <w:r>
+        <w:t xml:space="preserve"> = 5</w:t>
+      </w:r>
+    </w:p>
+    <w:p>
+      <w:pPr>
+        <w:pStyle w:val="ListParagraph"/>
+        <w:numPr>
+          <w:ilvl w:val="2"/>
+          <w:numId w:val="1"/>
+        </w:numPr>
+      </w:pPr>
+      <w:r>
+        <w:t>Confusion</w:t>
+      </w:r>
+    </w:p>
+    <w:p>
+      <w:pPr>
+        <w:pStyle w:val="ListParagraph"/>
+        <w:ind w:left="2265"/>
+      </w:pPr>
+      <w:r>
+        <w:t xml:space="preserve">  196     2</w:t>
+      </w:r>
+    </w:p>
+    <w:p>
+      <w:pPr>
+        <w:pStyle w:val="ListParagraph"/>
+        <w:ind w:left="2265"/>
+      </w:pPr>
+      <w:r>
+        <w:t xml:space="preserve">     3   171</w:t>
+      </w:r>
+    </w:p>
+    <w:p>
+      <w:pPr>
+        <w:pStyle w:val="ListParagraph"/>
+        <w:numPr>
+          <w:ilvl w:val="2"/>
+          <w:numId w:val="1"/>
+        </w:numPr>
+      </w:pPr>
+      <w:r>
+        <w:t>Accuracy: 0.99</w:t>
+      </w:r>
+    </w:p>
+    <w:p>
+      <w:pPr>
+        <w:pStyle w:val="ListParagraph"/>
+        <w:numPr>
+          <w:ilvl w:val="2"/>
+          <w:numId w:val="1"/>
+        </w:numPr>
+      </w:pPr>
+      <w:r>
+        <w:t>Precision: 0.98</w:t>
+      </w:r>
+    </w:p>
+    <w:p>
+      <w:pPr>
+        <w:pStyle w:val="ListParagraph"/>
+        <w:numPr>
+          <w:ilvl w:val="2"/>
+          <w:numId w:val="1"/>
+        </w:numPr>
+      </w:pPr>
+      <w:r>
+        <w:t>Recall: 0.99</w:t>
+      </w:r>
+    </w:p>
+    <w:p>
+      <w:pPr>
+        <w:pStyle w:val="ListParagraph"/>
+        <w:numPr>
+          <w:ilvl w:val="1"/>
+          <w:numId w:val="1"/>
+        </w:numPr>
+      </w:pPr>
+      <w:proofErr w:type="spellStart"/>
+      <w:r>
+        <w:t>Minleaf</w:t>
+      </w:r>
+      <w:proofErr w:type="spellEnd"/>
+      <w:r>
+        <w:t xml:space="preserve"> = 25</w:t>
+      </w:r>
+    </w:p>
+    <w:p>
+      <w:pPr>
+        <w:pStyle w:val="ListParagraph"/>
+        <w:numPr>
+          <w:ilvl w:val="2"/>
+          <w:numId w:val="1"/>
+        </w:numPr>
+      </w:pPr>
+      <w:r>
+        <w:t>Confusion</w:t>
+      </w:r>
+    </w:p>
+    <w:p>
+      <w:pPr>
+        <w:pStyle w:val="ListParagraph"/>
+        <w:ind w:left="2265"/>
+      </w:pPr>
       <w:r>
         <w:lastRenderedPageBreak/>
-        <w:t xml:space="preserve">Number of leaf nodes: </w:t>
+        <w:t>176     9</w:t>
+      </w:r>
+    </w:p>
+    <w:p>
+      <w:pPr>
+        <w:pStyle w:val="ListParagraph"/>
+        <w:ind w:left="2265"/>
+      </w:pPr>
+      <w:r>
+        <w:t xml:space="preserve"> 23   164</w:t>
       </w:r>
     </w:p>
     <w:p>
@@ -1017,10 +1834,9 @@
           <w:ilvl w:val="2"/>
           <w:numId w:val="1"/>
         </w:numPr>
-        <w:ind w:left="1530"/>
-      </w:pPr>
-      <w:r>
-        <w:t>Longest path from root to a leaf node:</w:t>
+      </w:pPr>
+      <w:r>
+        <w:t>Accuracy: 0.91</w:t>
       </w:r>
     </w:p>
     <w:p>
@@ -1030,10 +1846,9 @@
           <w:ilvl w:val="2"/>
           <w:numId w:val="1"/>
         </w:numPr>
-        <w:ind w:left="1530"/>
-      </w:pPr>
-      <w:r>
-        <w:t>Population:</w:t>
+      </w:pPr>
+      <w:r>
+        <w:t>Precision: 0.88</w:t>
       </w:r>
     </w:p>
     <w:p>
@@ -1043,10 +1858,9 @@
           <w:ilvl w:val="2"/>
           <w:numId w:val="1"/>
         </w:numPr>
-        <w:ind w:left="1530"/>
-      </w:pPr>
-      <w:r>
-        <w:t>Class Purity:</w:t>
+      </w:pPr>
+      <w:r>
+        <w:t>Recall:0.95</w:t>
       </w:r>
     </w:p>
     <w:p>
@@ -1057,14 +1871,14 @@
           <w:numId w:val="1"/>
         </w:numPr>
       </w:pPr>
-      <w:r>
-        <w:t>Min leaf node size = 25</w:t>
-      </w:r>
-    </w:p>
-    <w:p>
-      <w:pPr>
-        <w:pStyle w:val="ListParagraph"/>
-      </w:pPr>
+      <w:proofErr w:type="spellStart"/>
+      <w:r>
+        <w:t>Minleaf</w:t>
+      </w:r>
+      <w:proofErr w:type="spellEnd"/>
+      <w:r>
+        <w:t xml:space="preserve"> = 50</w:t>
+      </w:r>
     </w:p>
     <w:p>
       <w:pPr>
@@ -1073,10 +1887,32 @@
           <w:ilvl w:val="2"/>
           <w:numId w:val="1"/>
         </w:numPr>
-        <w:ind w:left="1530"/>
-      </w:pPr>
-      <w:r>
-        <w:t xml:space="preserve">Number of leaf nodes: </w:t>
+      </w:pPr>
+      <w:r>
+        <w:t>Confusion</w:t>
+      </w:r>
+      <w:bookmarkStart w:id="0" w:name="_GoBack"/>
+      <w:bookmarkEnd w:id="0"/>
+    </w:p>
+    <w:p>
+      <w:pPr>
+        <w:pStyle w:val="ListParagraph"/>
+        <w:ind w:left="2265"/>
+      </w:pPr>
+      <w:r>
+        <w:t>178    21</w:t>
+      </w:r>
+    </w:p>
+    <w:p>
+      <w:pPr>
+        <w:pStyle w:val="ListParagraph"/>
+        <w:ind w:left="2265"/>
+      </w:pPr>
+      <w:r>
+        <w:t xml:space="preserve"> </w:t>
+      </w:r>
+      <w:r>
+        <w:t xml:space="preserve"> 21   152</w:t>
       </w:r>
     </w:p>
     <w:p>
@@ -1086,10 +1922,9 @@
           <w:ilvl w:val="2"/>
           <w:numId w:val="1"/>
         </w:numPr>
-        <w:ind w:left="1530"/>
-      </w:pPr>
-      <w:r>
-        <w:t>Longest path from root to a leaf node:</w:t>
+      </w:pPr>
+      <w:r>
+        <w:t>Accuracy: 0.89</w:t>
       </w:r>
     </w:p>
     <w:p>
@@ -1099,10 +1934,9 @@
           <w:ilvl w:val="2"/>
           <w:numId w:val="1"/>
         </w:numPr>
-        <w:ind w:left="1530"/>
-      </w:pPr>
-      <w:r>
-        <w:t>Population:</w:t>
+      </w:pPr>
+      <w:r>
+        <w:t>Precision: 0.89</w:t>
       </w:r>
     </w:p>
     <w:p>
@@ -1112,110 +1946,9 @@
           <w:ilvl w:val="2"/>
           <w:numId w:val="1"/>
         </w:numPr>
-        <w:ind w:left="1530"/>
-      </w:pPr>
-      <w:r>
-        <w:t xml:space="preserve">Class Purity: </w:t>
-      </w:r>
-    </w:p>
-    <w:p>
-      <w:pPr>
-        <w:pStyle w:val="ListParagraph"/>
-        <w:ind w:left="1530"/>
-      </w:pPr>
-    </w:p>
-    <w:p>
-      <w:pPr>
-        <w:pStyle w:val="ListParagraph"/>
-        <w:numPr>
-          <w:ilvl w:val="1"/>
-          <w:numId w:val="1"/>
-        </w:numPr>
-      </w:pPr>
-      <w:r>
-        <w:t>Min leaf node size = 50</w:t>
-      </w:r>
-    </w:p>
-    <w:p>
-      <w:pPr>
-        <w:pStyle w:val="ListParagraph"/>
-        <w:ind w:left="825"/>
-      </w:pPr>
-    </w:p>
-    <w:p>
-      <w:pPr>
-        <w:pStyle w:val="ListParagraph"/>
-        <w:ind w:left="825"/>
-      </w:pPr>
-    </w:p>
-    <w:p>
-      <w:pPr>
-        <w:pStyle w:val="ListParagraph"/>
-        <w:numPr>
-          <w:ilvl w:val="2"/>
-          <w:numId w:val="1"/>
-        </w:numPr>
-        <w:ind w:left="1530"/>
-      </w:pPr>
-      <w:r>
-        <w:t xml:space="preserve">Number of leaf nodes: </w:t>
-      </w:r>
-    </w:p>
-    <w:p>
-      <w:pPr>
-        <w:pStyle w:val="ListParagraph"/>
-        <w:numPr>
-          <w:ilvl w:val="2"/>
-          <w:numId w:val="1"/>
-        </w:numPr>
-        <w:ind w:left="1530"/>
-      </w:pPr>
-      <w:r>
-        <w:t>Longest path from root to a leaf node:</w:t>
-      </w:r>
-    </w:p>
-    <w:p>
-      <w:pPr>
-        <w:pStyle w:val="ListParagraph"/>
-        <w:numPr>
-          <w:ilvl w:val="2"/>
-          <w:numId w:val="1"/>
-        </w:numPr>
-        <w:ind w:left="1530"/>
-      </w:pPr>
-      <w:r>
-        <w:t>Population:</w:t>
-      </w:r>
-    </w:p>
-    <w:p>
-      <w:pPr>
-        <w:pStyle w:val="ListParagraph"/>
-        <w:numPr>
-          <w:ilvl w:val="2"/>
-          <w:numId w:val="1"/>
-        </w:numPr>
-        <w:ind w:left="1530"/>
-      </w:pPr>
-      <w:r>
-        <w:t>Class Purity:</w:t>
-      </w:r>
-    </w:p>
-    <w:p>
-      <w:pPr>
-        <w:pStyle w:val="ListParagraph"/>
-        <w:ind w:left="1530"/>
-      </w:pPr>
-    </w:p>
-    <w:p>
-      <w:pPr>
-        <w:pStyle w:val="ListParagraph"/>
-        <w:numPr>
-          <w:ilvl w:val="0"/>
-          <w:numId w:val="1"/>
-        </w:numPr>
-      </w:pPr>
-      <w:r>
-        <w:t>(40) Test each of the trees generated in #7 with the test dataset and generate (and show) the confusion matrix. For each tree compute the accuracy, precision, and recall values. Give an interpretation of these performance numbers individually and also in the context of changes to these numbers as the size of the decision tree changes.</w:t>
+      </w:pPr>
+      <w:r>
+        <w:t>Recall: 0.89</w:t>
       </w:r>
     </w:p>
     <w:sectPr>
@@ -1261,7 +1994,7 @@
         <w:ind w:left="2265" w:hanging="180"/>
       </w:pPr>
     </w:lvl>
-    <w:lvl w:ilvl="3" w:tplc="0409000F" w:tentative="1">
+    <w:lvl w:ilvl="3" w:tplc="0409000F">
       <w:start w:val="1"/>
       <w:numFmt w:val="decimal"/>
       <w:lvlText w:val="%4."/>

</xml_diff>